<commit_message>
Replace User Guide.docx with updated - Shane
</commit_message>
<xml_diff>
--- a/documentation/User Guide.docx
+++ b/documentation/User Guide.docx
@@ -2293,8 +2293,6 @@
       <w:r>
         <w:br w:type="page"/>
       </w:r>
-      <w:bookmarkStart w:id="0" w:name="_GoBack"/>
-      <w:bookmarkEnd w:id="0"/>
     </w:p>
     <w:p>
       <w:pPr>
@@ -2308,7 +2306,7 @@
           <w:u w:val="single"/>
         </w:rPr>
       </w:pPr>
-      <w:bookmarkStart w:id="1" w:name="_Toc25591741"/>
+      <w:bookmarkStart w:id="0" w:name="_Toc25591741"/>
       <w:r>
         <w:rPr>
           <w:rFonts w:asciiTheme="minorHAnsi" w:hAnsiTheme="minorHAnsi" w:cstheme="minorHAnsi"/>
@@ -2321,23 +2319,23 @@
         <w:lastRenderedPageBreak/>
         <w:t>Installation</w:t>
       </w:r>
+      <w:bookmarkEnd w:id="0"/>
+    </w:p>
+    <w:p>
+      <w:pPr>
+        <w:pStyle w:val="Heading2"/>
+        <w:rPr>
+          <w:rFonts w:eastAsiaTheme="minorHAnsi"/>
+        </w:rPr>
+      </w:pPr>
+      <w:bookmarkStart w:id="1" w:name="_Toc25591742"/>
+      <w:r>
+        <w:rPr>
+          <w:rFonts w:eastAsiaTheme="minorHAnsi"/>
+        </w:rPr>
+        <w:t>pyInstall.py</w:t>
+      </w:r>
       <w:bookmarkEnd w:id="1"/>
-    </w:p>
-    <w:p>
-      <w:pPr>
-        <w:pStyle w:val="Heading2"/>
-        <w:rPr>
-          <w:rFonts w:eastAsiaTheme="minorHAnsi"/>
-        </w:rPr>
-      </w:pPr>
-      <w:bookmarkStart w:id="2" w:name="_Toc25591742"/>
-      <w:r>
-        <w:rPr>
-          <w:rFonts w:eastAsiaTheme="minorHAnsi"/>
-        </w:rPr>
-        <w:t>pyInstall.py</w:t>
-      </w:r>
-      <w:bookmarkEnd w:id="2"/>
     </w:p>
     <w:p>
       <w:r>
@@ -2402,156 +2400,140 @@
           <w:rFonts w:eastAsiaTheme="minorHAnsi"/>
         </w:rPr>
       </w:pPr>
-      <w:bookmarkStart w:id="3" w:name="_Toc25591743"/>
+      <w:bookmarkStart w:id="2" w:name="_Toc25591743"/>
       <w:r>
         <w:rPr>
           <w:rFonts w:eastAsiaTheme="minorHAnsi"/>
         </w:rPr>
         <w:t>pyenvsetup.py</w:t>
       </w:r>
+      <w:bookmarkEnd w:id="2"/>
+    </w:p>
+    <w:p>
+      <w:r>
+        <w:t>This is the environment setup script. It will make sure that the correct version of PyQt5 and</w:t>
+      </w:r>
+      <w:r>
+        <w:t xml:space="preserve"> other required modules are installed</w:t>
+      </w:r>
+      <w:r>
+        <w:t xml:space="preserve">. This script </w:t>
+      </w:r>
+      <w:r>
+        <w:t>is</w:t>
+      </w:r>
+      <w:r>
+        <w:t xml:space="preserve"> run </w:t>
+      </w:r>
+      <w:r>
+        <w:t>by the pyInstall</w:t>
+      </w:r>
+      <w:r>
+        <w:t>.py</w:t>
+      </w:r>
+      <w:r>
+        <w:t xml:space="preserve"> script when installing Autograder. If you just wish to run Autograder.py to interact with Autograder, you should run this script before running Autograder.py. </w:t>
+      </w:r>
+      <w:r>
+        <w:t xml:space="preserve"> </w:t>
+      </w:r>
+    </w:p>
+    <w:p>
+      <w:pPr>
+        <w:pStyle w:val="Heading2"/>
+        <w:rPr>
+          <w:rFonts w:eastAsiaTheme="minorHAnsi"/>
+        </w:rPr>
+      </w:pPr>
+      <w:bookmarkStart w:id="3" w:name="_Toc25591744"/>
+      <w:r>
+        <w:rPr>
+          <w:rFonts w:eastAsiaTheme="minorHAnsi"/>
+        </w:rPr>
+        <w:t>pyreqs.txt</w:t>
+      </w:r>
       <w:bookmarkEnd w:id="3"/>
     </w:p>
     <w:p>
       <w:r>
-        <w:t>This is the environment setup script. It will make sure that the correct version of PyQt5 and</w:t>
-      </w:r>
-      <w:r>
-        <w:t xml:space="preserve"> other required modules are installed</w:t>
-      </w:r>
-      <w:r>
-        <w:t xml:space="preserve">. This script </w:t>
-      </w:r>
-      <w:r>
-        <w:t>is</w:t>
-      </w:r>
-      <w:r>
-        <w:t xml:space="preserve"> run </w:t>
-      </w:r>
-      <w:r>
-        <w:t>by the pyInstall</w:t>
-      </w:r>
-      <w:r>
-        <w:t>.py</w:t>
-      </w:r>
-      <w:r>
-        <w:t xml:space="preserve"> script when installing Autograder. If you just wish to run Autograder.py to interact with Autograder, you should run this script before running Autograder.py. </w:t>
+        <w:t xml:space="preserve">The following modules are required to run Autograder and are automatically downloaded with the pyenvsetup.py script. </w:t>
+      </w:r>
+    </w:p>
+    <w:p>
+      <w:pPr>
+        <w:spacing w:after="0" w:line="240" w:lineRule="auto"/>
+      </w:pPr>
+      <w:r>
+        <w:t>Qt5 version 5.13.1</w:t>
+      </w:r>
+    </w:p>
+    <w:p>
+      <w:pPr>
+        <w:spacing w:after="0" w:line="240" w:lineRule="auto"/>
+      </w:pPr>
+      <w:r>
+        <w:t>PyQt5-sip</w:t>
       </w:r>
       <w:r>
         <w:t xml:space="preserve"> </w:t>
       </w:r>
-    </w:p>
-    <w:p>
-      <w:pPr>
-        <w:pStyle w:val="Heading2"/>
-        <w:rPr>
-          <w:rFonts w:eastAsiaTheme="minorHAnsi"/>
-        </w:rPr>
-      </w:pPr>
-      <w:bookmarkStart w:id="4" w:name="_Toc25591744"/>
-      <w:r>
-        <w:rPr>
-          <w:rFonts w:eastAsiaTheme="minorHAnsi"/>
-        </w:rPr>
-        <w:t>py</w:t>
-      </w:r>
-      <w:r>
-        <w:rPr>
-          <w:rFonts w:eastAsiaTheme="minorHAnsi"/>
-        </w:rPr>
-        <w:t>reqs.txt</w:t>
-      </w:r>
-      <w:bookmarkEnd w:id="4"/>
-    </w:p>
-    <w:p>
-      <w:r>
-        <w:t xml:space="preserve">The following modules are required to run Autograder and are automatically downloaded with the pyenvsetup.py script. </w:t>
-      </w:r>
-    </w:p>
-    <w:p>
-      <w:pPr>
-        <w:spacing w:after="0" w:line="240" w:lineRule="auto"/>
-      </w:pPr>
-      <w:r>
-        <w:t>Qt5</w:t>
-      </w:r>
-      <w:r>
-        <w:t xml:space="preserve"> version </w:t>
-      </w:r>
-      <w:r>
-        <w:t>5.13.1</w:t>
-      </w:r>
-    </w:p>
-    <w:p>
-      <w:pPr>
-        <w:spacing w:after="0" w:line="240" w:lineRule="auto"/>
-      </w:pPr>
-      <w:r>
-        <w:t>PyQt5-sip</w:t>
+      <w:r>
+        <w:t>version 4.19.19</w:t>
+      </w:r>
+    </w:p>
+    <w:p>
+      <w:pPr>
+        <w:spacing w:after="0" w:line="240" w:lineRule="auto"/>
+      </w:pPr>
+      <w:r>
+        <w:t>python-editor</w:t>
       </w:r>
       <w:r>
         <w:t xml:space="preserve"> </w:t>
       </w:r>
       <w:r>
-        <w:t>version 4.19.19</w:t>
-      </w:r>
-    </w:p>
-    <w:p>
-      <w:pPr>
-        <w:spacing w:after="0" w:line="240" w:lineRule="auto"/>
-      </w:pPr>
-      <w:r>
-        <w:t>python-editor</w:t>
+        <w:t>version 1.0.4</w:t>
+      </w:r>
+    </w:p>
+    <w:p>
+      <w:pPr>
+        <w:spacing w:after="0" w:line="240" w:lineRule="auto"/>
+      </w:pPr>
+      <w:r>
+        <w:t>pyshortcuts</w:t>
       </w:r>
       <w:r>
         <w:t xml:space="preserve"> </w:t>
       </w:r>
       <w:r>
-        <w:t>version 1.0.4</w:t>
-      </w:r>
-    </w:p>
-    <w:p>
-      <w:pPr>
-        <w:spacing w:after="0" w:line="240" w:lineRule="auto"/>
-      </w:pPr>
-      <w:proofErr w:type="spellStart"/>
-      <w:r>
-        <w:t>pyshortcuts</w:t>
-      </w:r>
-      <w:proofErr w:type="spellEnd"/>
+        <w:t>version 1.7</w:t>
+      </w:r>
+    </w:p>
+    <w:p>
+      <w:pPr>
+        <w:spacing w:after="0" w:line="240" w:lineRule="auto"/>
+      </w:pPr>
+      <w:r>
+        <w:t>winshell</w:t>
+      </w:r>
       <w:r>
         <w:t xml:space="preserve"> </w:t>
       </w:r>
       <w:r>
-        <w:t>version 1.7</w:t>
-      </w:r>
-    </w:p>
-    <w:p>
-      <w:pPr>
-        <w:spacing w:after="0" w:line="240" w:lineRule="auto"/>
-      </w:pPr>
-      <w:proofErr w:type="spellStart"/>
-      <w:r>
-        <w:t>winshell</w:t>
-      </w:r>
-      <w:proofErr w:type="spellEnd"/>
+        <w:t>version 0.6</w:t>
+      </w:r>
+    </w:p>
+    <w:p>
+      <w:pPr>
+        <w:spacing w:after="0" w:line="240" w:lineRule="auto"/>
+      </w:pPr>
+      <w:r>
+        <w:t>pypiwin32</w:t>
+      </w:r>
       <w:r>
         <w:t xml:space="preserve"> </w:t>
       </w:r>
       <w:r>
-        <w:t>version 0.6</w:t>
-      </w:r>
-    </w:p>
-    <w:p>
-      <w:pPr>
-        <w:spacing w:after="0" w:line="240" w:lineRule="auto"/>
-      </w:pPr>
-      <w:r>
-        <w:t>pypiwin32</w:t>
-      </w:r>
-      <w:r>
-        <w:t xml:space="preserve"> </w:t>
-      </w:r>
-      <w:r>
         <w:t>version 223</w:t>
       </w:r>
     </w:p>
@@ -2559,11 +2541,9 @@
       <w:pPr>
         <w:spacing w:after="0" w:line="240" w:lineRule="auto"/>
       </w:pPr>
-      <w:proofErr w:type="spellStart"/>
       <w:r>
         <w:t>pyinstaller</w:t>
       </w:r>
-      <w:proofErr w:type="spellEnd"/>
       <w:r>
         <w:t xml:space="preserve"> </w:t>
       </w:r>
@@ -2587,7 +2567,7 @@
         </w:rPr>
         <w:br w:type="page"/>
       </w:r>
-      <w:bookmarkStart w:id="5" w:name="_Toc25591745"/>
+      <w:bookmarkStart w:id="4" w:name="_Toc25591745"/>
       <w:r>
         <w:rPr>
           <w:rFonts w:asciiTheme="minorHAnsi" w:hAnsiTheme="minorHAnsi" w:cstheme="minorHAnsi"/>
@@ -2600,42 +2580,99 @@
         <w:lastRenderedPageBreak/>
         <w:t>File Structure</w:t>
       </w:r>
+      <w:bookmarkEnd w:id="4"/>
+      <w:r>
+        <w:t xml:space="preserve"> </w:t>
+      </w:r>
+    </w:p>
+    <w:p>
+      <w:pPr>
+        <w:pStyle w:val="Heading2"/>
+        <w:rPr>
+          <w:rFonts w:eastAsiaTheme="minorHAnsi"/>
+        </w:rPr>
+      </w:pPr>
+      <w:bookmarkStart w:id="5" w:name="_Toc25591746"/>
+      <w:r>
+        <w:rPr>
+          <w:rFonts w:eastAsiaTheme="minorHAnsi"/>
+        </w:rPr>
+        <w:t>autograder.py</w:t>
+      </w:r>
       <w:bookmarkEnd w:id="5"/>
       <w:r>
+        <w:rPr>
+          <w:rFonts w:eastAsiaTheme="minorHAnsi"/>
+        </w:rPr>
         <w:t xml:space="preserve"> </w:t>
       </w:r>
     </w:p>
     <w:p>
+      <w:r>
+        <w:t xml:space="preserve">Autograder is </w:t>
+      </w:r>
+      <w:r>
+        <w:t>the GUI that</w:t>
+      </w:r>
+      <w:r>
+        <w:t xml:space="preserve"> the professor will interact with. It displays options customizing what goes into calculating a student grade. It takes in a professor’s input for script locations and sends each script through dynamic analysis and comment summary. </w:t>
+      </w:r>
+    </w:p>
+    <w:p>
       <w:pPr>
         <w:pStyle w:val="Heading2"/>
         <w:rPr>
           <w:rFonts w:eastAsiaTheme="minorHAnsi"/>
         </w:rPr>
       </w:pPr>
-      <w:bookmarkStart w:id="6" w:name="_Toc25591746"/>
+      <w:bookmarkStart w:id="6" w:name="_Toc25591747"/>
       <w:r>
         <w:rPr>
           <w:rFonts w:eastAsiaTheme="minorHAnsi"/>
         </w:rPr>
-        <w:t>autograder.py</w:t>
+        <w:t>guiUtil</w:t>
+      </w:r>
+      <w:r>
+        <w:rPr>
+          <w:rFonts w:eastAsiaTheme="minorHAnsi"/>
+        </w:rPr>
+        <w:t>s</w:t>
+      </w:r>
+      <w:r>
+        <w:rPr>
+          <w:rFonts w:eastAsiaTheme="minorHAnsi"/>
+        </w:rPr>
+        <w:t>.py</w:t>
       </w:r>
       <w:bookmarkEnd w:id="6"/>
-      <w:r>
+    </w:p>
+    <w:p>
+      <w:r>
+        <w:t>This script</w:t>
+      </w:r>
+      <w:r>
+        <w:t xml:space="preserve"> is a utility class that allows for passing information between the interface and the driver. </w:t>
+      </w:r>
+    </w:p>
+    <w:p>
+      <w:pPr>
+        <w:pStyle w:val="Heading2"/>
         <w:rPr>
           <w:rFonts w:eastAsiaTheme="minorHAnsi"/>
         </w:rPr>
-        <w:t xml:space="preserve"> </w:t>
-      </w:r>
-    </w:p>
-    <w:p>
-      <w:r>
-        <w:t xml:space="preserve">Autograder is </w:t>
-      </w:r>
-      <w:r>
-        <w:t>the GUI that</w:t>
-      </w:r>
-      <w:r>
-        <w:t xml:space="preserve"> the professor will interact with. It displays options customizing what goes into calculating a student grade. It takes in a professor’s input for script locations and sends each script through dynamic analysis and comment summary. </w:t>
+      </w:pPr>
+      <w:bookmarkStart w:id="7" w:name="_Toc25591748"/>
+      <w:r>
+        <w:rPr>
+          <w:rFonts w:eastAsiaTheme="minorHAnsi"/>
+        </w:rPr>
+        <w:t>dynamic_analysis_template.py</w:t>
+      </w:r>
+      <w:bookmarkEnd w:id="7"/>
+    </w:p>
+    <w:p>
+      <w:r>
+        <w:t>Dynamic analysis allows for individual function testing. (TODO)</w:t>
       </w:r>
     </w:p>
     <w:p>
@@ -2645,113 +2682,48 @@
           <w:rFonts w:eastAsiaTheme="minorHAnsi"/>
         </w:rPr>
       </w:pPr>
-      <w:bookmarkStart w:id="7" w:name="_Toc25591747"/>
+      <w:bookmarkStart w:id="8" w:name="_Toc25591749"/>
       <w:r>
         <w:rPr>
           <w:rFonts w:eastAsiaTheme="minorHAnsi"/>
         </w:rPr>
-        <w:t>guiUtil</w:t>
-      </w:r>
-      <w:r>
+        <w:t>tester.py</w:t>
+      </w:r>
+      <w:bookmarkEnd w:id="8"/>
+    </w:p>
+    <w:p>
+      <w:r>
+        <w:t xml:space="preserve">Lorem ipsum. </w:t>
+      </w:r>
+      <w:r>
+        <w:t>(TODO)</w:t>
+      </w:r>
+    </w:p>
+    <w:p>
+      <w:pPr>
+        <w:pStyle w:val="Heading2"/>
         <w:rPr>
           <w:rFonts w:eastAsiaTheme="minorHAnsi"/>
         </w:rPr>
-        <w:t>s</w:t>
-      </w:r>
+      </w:pPr>
+      <w:bookmarkStart w:id="9" w:name="_Toc25591750"/>
       <w:r>
         <w:rPr>
           <w:rFonts w:eastAsiaTheme="minorHAnsi"/>
         </w:rPr>
-        <w:t>.py</w:t>
-      </w:r>
-      <w:bookmarkEnd w:id="7"/>
-    </w:p>
-    <w:p>
-      <w:r>
-        <w:t>This script</w:t>
-      </w:r>
-      <w:r>
-        <w:t xml:space="preserve"> is a utility class that allows for passing information between the interface and the driver. </w:t>
-      </w:r>
-    </w:p>
-    <w:p>
-      <w:pPr>
-        <w:pStyle w:val="Heading2"/>
-        <w:rPr>
-          <w:rFonts w:eastAsiaTheme="minorHAnsi"/>
-        </w:rPr>
-      </w:pPr>
-      <w:bookmarkStart w:id="8" w:name="_Toc25591748"/>
-      <w:r>
-        <w:rPr>
-          <w:rFonts w:eastAsiaTheme="minorHAnsi"/>
-        </w:rPr>
-        <w:t>dynamic_analysis_template.py</w:t>
-      </w:r>
-      <w:bookmarkEnd w:id="8"/>
-    </w:p>
-    <w:p>
-      <w:r>
-        <w:t>Dynamic analysis allows for individual function testing. (TODO)</w:t>
-      </w:r>
-    </w:p>
-    <w:p>
-      <w:pPr>
-        <w:pStyle w:val="Heading2"/>
-        <w:rPr>
-          <w:rFonts w:eastAsiaTheme="minorHAnsi"/>
-        </w:rPr>
-      </w:pPr>
-      <w:bookmarkStart w:id="9" w:name="_Toc25591749"/>
-      <w:r>
-        <w:rPr>
-          <w:rFonts w:eastAsiaTheme="minorHAnsi"/>
-        </w:rPr>
-        <w:t>tester.py</w:t>
+        <w:t>commentSummary.py</w:t>
       </w:r>
       <w:bookmarkEnd w:id="9"/>
     </w:p>
     <w:p>
       <w:r>
-        <w:t xml:space="preserve">Lorem ipsum. </w:t>
-      </w:r>
-      <w:r>
-        <w:t>(TODO)</w:t>
-      </w:r>
-    </w:p>
-    <w:p>
-      <w:pPr>
-        <w:pStyle w:val="Heading2"/>
-        <w:rPr>
-          <w:rFonts w:eastAsiaTheme="minorHAnsi"/>
-        </w:rPr>
-      </w:pPr>
-      <w:bookmarkStart w:id="10" w:name="_Toc25591750"/>
-      <w:r>
-        <w:rPr>
-          <w:rFonts w:eastAsiaTheme="minorHAnsi"/>
-        </w:rPr>
-        <w:t>commentSummary.py</w:t>
-      </w:r>
-      <w:bookmarkEnd w:id="10"/>
-    </w:p>
-    <w:p>
-      <w:r>
         <w:t xml:space="preserve">Comment summary </w:t>
       </w:r>
       <w:r>
         <w:t>finds all</w:t>
       </w:r>
       <w:r>
-        <w:t xml:space="preserve"> </w:t>
-      </w:r>
-      <w:proofErr w:type="spellStart"/>
-      <w:r>
-        <w:t>docString</w:t>
-      </w:r>
-      <w:proofErr w:type="spellEnd"/>
-      <w:r>
-        <w:t xml:space="preserve"> and inline</w:t>
+        <w:t xml:space="preserve"> docString and inline</w:t>
       </w:r>
       <w:r>
         <w:t xml:space="preserve"> comments </w:t>
@@ -2789,7 +2761,7 @@
           <w:u w:val="single"/>
         </w:rPr>
       </w:pPr>
-      <w:bookmarkStart w:id="11" w:name="_Toc25591751"/>
+      <w:bookmarkStart w:id="10" w:name="_Toc25591751"/>
       <w:r>
         <w:rPr>
           <w:rFonts w:asciiTheme="minorHAnsi" w:hAnsiTheme="minorHAnsi" w:cstheme="minorHAnsi"/>
@@ -2802,7 +2774,7 @@
         <w:lastRenderedPageBreak/>
         <w:t>Tutorial</w:t>
       </w:r>
-      <w:bookmarkEnd w:id="11"/>
+      <w:bookmarkEnd w:id="10"/>
     </w:p>
     <w:p>
       <w:r>
@@ -2940,15 +2912,7 @@
         <w:t xml:space="preserve">set the program to grade this newly created folder yet. </w:t>
       </w:r>
       <w:r>
-        <w:t>By default, this directory is named “</w:t>
-      </w:r>
-      <w:proofErr w:type="spellStart"/>
-      <w:r>
-        <w:t>studentWork</w:t>
-      </w:r>
-      <w:proofErr w:type="spellEnd"/>
-      <w:r>
-        <w:t>.”</w:t>
+        <w:t>By default, this directory is named “studentWork.”</w:t>
       </w:r>
     </w:p>
     <w:p>
@@ -3127,7 +3091,7 @@
           <w:u w:val="single"/>
         </w:rPr>
       </w:pPr>
-      <w:bookmarkStart w:id="12" w:name="_Toc25591752"/>
+      <w:bookmarkStart w:id="11" w:name="_Toc25591752"/>
       <w:r>
         <w:rPr>
           <w:rFonts w:asciiTheme="minorHAnsi" w:hAnsiTheme="minorHAnsi" w:cstheme="minorHAnsi"/>
@@ -3140,7 +3104,7 @@
         <w:lastRenderedPageBreak/>
         <w:t>Interacting with Autograder</w:t>
       </w:r>
-      <w:bookmarkEnd w:id="12"/>
+      <w:bookmarkEnd w:id="11"/>
       <w:r>
         <w:rPr>
           <w:rFonts w:asciiTheme="minorHAnsi" w:hAnsiTheme="minorHAnsi" w:cstheme="minorHAnsi"/>
@@ -3157,11 +3121,11 @@
       <w:pPr>
         <w:pStyle w:val="Heading2"/>
       </w:pPr>
-      <w:bookmarkStart w:id="13" w:name="_Toc25591753"/>
+      <w:bookmarkStart w:id="12" w:name="_Toc25591753"/>
       <w:r>
         <w:t>Program Configuration Toggles</w:t>
       </w:r>
-      <w:bookmarkEnd w:id="13"/>
+      <w:bookmarkEnd w:id="12"/>
     </w:p>
     <w:p>
       <w:pPr>
@@ -3228,7 +3192,7 @@
           <w:rFonts w:eastAsiaTheme="minorHAnsi"/>
         </w:rPr>
       </w:pPr>
-      <w:bookmarkStart w:id="14" w:name="_Toc25591754"/>
+      <w:bookmarkStart w:id="13" w:name="_Toc25591754"/>
       <w:r>
         <w:rPr>
           <w:rFonts w:eastAsiaTheme="minorHAnsi"/>
@@ -3241,7 +3205,7 @@
         </w:rPr>
         <w:t xml:space="preserve"> Key</w:t>
       </w:r>
-      <w:bookmarkEnd w:id="14"/>
+      <w:bookmarkEnd w:id="13"/>
     </w:p>
     <w:p>
       <w:r>
@@ -3300,14 +3264,14 @@
           <w:rFonts w:eastAsiaTheme="minorHAnsi"/>
         </w:rPr>
       </w:pPr>
-      <w:bookmarkStart w:id="15" w:name="_Toc25591755"/>
+      <w:bookmarkStart w:id="14" w:name="_Toc25591755"/>
       <w:r>
         <w:rPr>
           <w:rFonts w:eastAsiaTheme="minorHAnsi"/>
         </w:rPr>
         <w:t>File Menu Options</w:t>
       </w:r>
-      <w:bookmarkEnd w:id="15"/>
+      <w:bookmarkEnd w:id="14"/>
       <w:r>
         <w:rPr>
           <w:rFonts w:eastAsiaTheme="minorHAnsi"/>
@@ -3373,53 +3337,53 @@
         </w:rPr>
         <w:tab/>
       </w:r>
-      <w:bookmarkStart w:id="16" w:name="_Toc25591756"/>
+      <w:bookmarkStart w:id="15" w:name="_Toc25591756"/>
       <w:r>
         <w:rPr>
           <w:rFonts w:eastAsiaTheme="minorHAnsi"/>
         </w:rPr>
         <w:t>Import Directory</w:t>
       </w:r>
+      <w:bookmarkEnd w:id="15"/>
+      <w:r>
+        <w:rPr>
+          <w:rFonts w:eastAsiaTheme="minorHAnsi"/>
+        </w:rPr>
+        <w:t xml:space="preserve"> </w:t>
+      </w:r>
+    </w:p>
+    <w:p>
+      <w:r>
+        <w:tab/>
+      </w:r>
+      <w:r>
+        <w:t xml:space="preserve">Importing a directory will </w:t>
+      </w:r>
+      <w:r>
+        <w:t>(TODO)</w:t>
+      </w:r>
+    </w:p>
+    <w:p>
+      <w:pPr>
+        <w:pStyle w:val="Heading3"/>
+        <w:rPr>
+          <w:rFonts w:eastAsiaTheme="minorHAnsi"/>
+        </w:rPr>
+      </w:pPr>
+      <w:r>
+        <w:rPr>
+          <w:rFonts w:eastAsiaTheme="minorHAnsi"/>
+        </w:rPr>
+        <w:tab/>
+      </w:r>
+      <w:bookmarkStart w:id="16" w:name="_Toc25591757"/>
+      <w:r>
+        <w:rPr>
+          <w:rFonts w:eastAsiaTheme="minorHAnsi"/>
+        </w:rPr>
+        <w:t>Import Zips</w:t>
+      </w:r>
       <w:bookmarkEnd w:id="16"/>
-      <w:r>
-        <w:rPr>
-          <w:rFonts w:eastAsiaTheme="minorHAnsi"/>
-        </w:rPr>
-        <w:t xml:space="preserve"> </w:t>
-      </w:r>
-    </w:p>
-    <w:p>
-      <w:r>
-        <w:tab/>
-      </w:r>
-      <w:r>
-        <w:t xml:space="preserve">Importing a directory will </w:t>
-      </w:r>
-      <w:r>
-        <w:t>(TODO)</w:t>
-      </w:r>
-    </w:p>
-    <w:p>
-      <w:pPr>
-        <w:pStyle w:val="Heading3"/>
-        <w:rPr>
-          <w:rFonts w:eastAsiaTheme="minorHAnsi"/>
-        </w:rPr>
-      </w:pPr>
-      <w:r>
-        <w:rPr>
-          <w:rFonts w:eastAsiaTheme="minorHAnsi"/>
-        </w:rPr>
-        <w:tab/>
-      </w:r>
-      <w:bookmarkStart w:id="17" w:name="_Toc25591757"/>
-      <w:r>
-        <w:rPr>
-          <w:rFonts w:eastAsiaTheme="minorHAnsi"/>
-        </w:rPr>
-        <w:t>Import Zips</w:t>
-      </w:r>
-      <w:bookmarkEnd w:id="17"/>
     </w:p>
     <w:p>
       <w:r>
@@ -3467,14 +3431,14 @@
       <w:r>
         <w:tab/>
       </w:r>
-      <w:bookmarkStart w:id="18" w:name="_Toc25591758"/>
+      <w:bookmarkStart w:id="17" w:name="_Toc25591758"/>
       <w:r>
         <w:rPr>
           <w:rFonts w:eastAsiaTheme="minorHAnsi"/>
         </w:rPr>
         <w:t>Open Key</w:t>
       </w:r>
-      <w:bookmarkEnd w:id="18"/>
+      <w:bookmarkEnd w:id="17"/>
     </w:p>
     <w:p>
       <w:r>
@@ -3498,14 +3462,14 @@
         </w:rPr>
         <w:tab/>
       </w:r>
-      <w:bookmarkStart w:id="19" w:name="_Toc25591759"/>
+      <w:bookmarkStart w:id="18" w:name="_Toc25591759"/>
       <w:r>
         <w:rPr>
           <w:rFonts w:eastAsiaTheme="minorHAnsi"/>
         </w:rPr>
         <w:t>Exit</w:t>
       </w:r>
-      <w:bookmarkEnd w:id="19"/>
+      <w:bookmarkEnd w:id="18"/>
       <w:r>
         <w:rPr>
           <w:rFonts w:eastAsiaTheme="minorHAnsi"/>
@@ -3520,25 +3484,34 @@
       </w:r>
     </w:p>
     <w:p>
-      <w:pPr>
-        <w:rPr>
-          <w:rFonts w:asciiTheme="majorHAnsi" w:eastAsiaTheme="majorEastAsia" w:hAnsiTheme="majorHAnsi" w:cstheme="majorBidi"/>
+      <w:r>
+        <w:br w:type="page"/>
+      </w:r>
+    </w:p>
+    <w:p>
+      <w:pPr>
+        <w:rPr>
+          <w:rFonts w:eastAsiaTheme="majorEastAsia" w:cstheme="minorHAnsi"/>
+          <w:b/>
+          <w:bCs/>
           <w:color w:val="2F5496" w:themeColor="accent1" w:themeShade="BF"/>
-          <w:sz w:val="32"/>
-          <w:szCs w:val="32"/>
-        </w:rPr>
-      </w:pPr>
-      <w:r>
-        <w:rPr>
-          <w:rFonts w:asciiTheme="majorHAnsi" w:eastAsiaTheme="majorEastAsia" w:hAnsiTheme="majorHAnsi" w:cstheme="majorBidi"/>
+          <w:sz w:val="52"/>
+          <w:szCs w:val="52"/>
+          <w:u w:val="single"/>
+        </w:rPr>
+      </w:pPr>
+      <w:r>
+        <w:rPr>
+          <w:rFonts w:eastAsiaTheme="majorEastAsia" w:cstheme="minorHAnsi"/>
+          <w:b/>
+          <w:bCs/>
           <w:color w:val="2F5496" w:themeColor="accent1" w:themeShade="BF"/>
-          <w:sz w:val="32"/>
-          <w:szCs w:val="32"/>
-        </w:rPr>
-        <w:t xml:space="preserve"> </w:t>
-      </w:r>
-      <w:r>
-        <w:br w:type="page"/>
+          <w:sz w:val="52"/>
+          <w:szCs w:val="52"/>
+          <w:u w:val="single"/>
+        </w:rPr>
+        <w:lastRenderedPageBreak/>
+        <w:t>Known Bugs</w:t>
       </w:r>
     </w:p>
     <w:p>
@@ -3553,7 +3526,7 @@
           <w:u w:val="single"/>
         </w:rPr>
       </w:pPr>
-      <w:bookmarkStart w:id="20" w:name="_Toc25591760"/>
+      <w:bookmarkStart w:id="19" w:name="_Toc25591760"/>
       <w:r>
         <w:rPr>
           <w:rFonts w:asciiTheme="minorHAnsi" w:hAnsiTheme="minorHAnsi" w:cstheme="minorHAnsi"/>
@@ -3563,7 +3536,6 @@
           <w:szCs w:val="52"/>
           <w:u w:val="single"/>
         </w:rPr>
-        <w:lastRenderedPageBreak/>
         <w:t>Team Member</w:t>
       </w:r>
       <w:r>
@@ -3577,7 +3549,7 @@
         </w:rPr>
         <w:t xml:space="preserve"> Contributions</w:t>
       </w:r>
-      <w:bookmarkEnd w:id="20"/>
+      <w:bookmarkEnd w:id="19"/>
     </w:p>
     <w:p>
       <w:pPr>
@@ -3602,32 +3574,89 @@
     <w:p>
       <w:pPr>
         <w:spacing w:after="0" w:line="240" w:lineRule="auto"/>
+      </w:pPr>
+      <w:r>
         <w:rPr>
           <w:rFonts w:asciiTheme="majorHAnsi" w:eastAsiaTheme="majorEastAsia" w:hAnsiTheme="majorHAnsi" w:cstheme="majorBidi"/>
           <w:color w:val="2F5496" w:themeColor="accent1" w:themeShade="BF"/>
           <w:sz w:val="26"/>
           <w:szCs w:val="26"/>
         </w:rPr>
-      </w:pPr>
-      <w:r>
+        <w:tab/>
+      </w:r>
+      <w:r>
+        <w:t>Arrange Meeting times</w:t>
+      </w:r>
+      <w:r>
+        <w:t>/</w:t>
+      </w:r>
+      <w:r>
+        <w:t>Manage Scrum Board</w:t>
+      </w:r>
+    </w:p>
+    <w:p>
+      <w:pPr>
+        <w:spacing w:after="0" w:line="240" w:lineRule="auto"/>
+      </w:pPr>
+      <w:r>
+        <w:tab/>
+        <w:t>Manage GIT</w:t>
+      </w:r>
+      <w:bookmarkStart w:id="20" w:name="_GoBack"/>
+      <w:bookmarkEnd w:id="20"/>
+    </w:p>
+    <w:p>
+      <w:pPr>
+        <w:spacing w:after="0" w:line="240" w:lineRule="auto"/>
+      </w:pPr>
+      <w:r>
+        <w:tab/>
+      </w:r>
+      <w:r>
+        <w:t>Front end design</w:t>
+      </w:r>
+    </w:p>
+    <w:p>
+      <w:pPr>
+        <w:spacing w:after="0" w:line="240" w:lineRule="auto"/>
+      </w:pPr>
+      <w:r>
+        <w:tab/>
+        <w:t>GUI Design and Implementation</w:t>
+      </w:r>
+    </w:p>
+    <w:p>
+      <w:pPr>
+        <w:spacing w:after="0" w:line="240" w:lineRule="auto"/>
+      </w:pPr>
+      <w:r>
+        <w:tab/>
+        <w:t>Debugging</w:t>
+      </w:r>
+    </w:p>
+    <w:p>
+      <w:pPr>
+        <w:spacing w:after="0" w:line="240" w:lineRule="auto"/>
         <w:rPr>
           <w:rFonts w:asciiTheme="majorHAnsi" w:eastAsiaTheme="majorEastAsia" w:hAnsiTheme="majorHAnsi" w:cstheme="majorBidi"/>
           <w:color w:val="2F5496" w:themeColor="accent1" w:themeShade="BF"/>
           <w:sz w:val="26"/>
           <w:szCs w:val="26"/>
         </w:rPr>
-        <w:t xml:space="preserve">Bryce Bjorkman </w:t>
-      </w:r>
-    </w:p>
-    <w:p>
-      <w:pPr>
-        <w:spacing w:after="0" w:line="240" w:lineRule="auto"/>
+      </w:pPr>
+      <w:r>
         <w:rPr>
           <w:rFonts w:asciiTheme="majorHAnsi" w:eastAsiaTheme="majorEastAsia" w:hAnsiTheme="majorHAnsi" w:cstheme="majorBidi"/>
           <w:color w:val="2F5496" w:themeColor="accent1" w:themeShade="BF"/>
           <w:sz w:val="26"/>
           <w:szCs w:val="26"/>
         </w:rPr>
+        <w:t xml:space="preserve">Bryce Bjorkman </w:t>
+      </w:r>
+    </w:p>
+    <w:p>
+      <w:pPr>
+        <w:spacing w:after="0" w:line="240" w:lineRule="auto"/>
       </w:pPr>
       <w:r>
         <w:rPr>
@@ -3636,7 +3665,46 @@
           <w:sz w:val="26"/>
           <w:szCs w:val="26"/>
         </w:rPr>
-        <w:t xml:space="preserve">David Edwardson </w:t>
+        <w:tab/>
+      </w:r>
+      <w:r>
+        <w:t>Dynamic Analysis</w:t>
+      </w:r>
+    </w:p>
+    <w:p>
+      <w:pPr>
+        <w:spacing w:after="0" w:line="240" w:lineRule="auto"/>
+      </w:pPr>
+      <w:r>
+        <w:tab/>
+        <w:t>Py environment setup</w:t>
+      </w:r>
+    </w:p>
+    <w:p>
+      <w:pPr>
+        <w:spacing w:after="0" w:line="240" w:lineRule="auto"/>
+      </w:pPr>
+      <w:r>
+        <w:tab/>
+        <w:t>Core grading functions</w:t>
+      </w:r>
+    </w:p>
+    <w:p>
+      <w:pPr>
+        <w:spacing w:after="0" w:line="240" w:lineRule="auto"/>
+      </w:pPr>
+      <w:r>
+        <w:tab/>
+        <w:t>Key editor generator</w:t>
+      </w:r>
+    </w:p>
+    <w:p>
+      <w:pPr>
+        <w:spacing w:after="0" w:line="240" w:lineRule="auto"/>
+      </w:pPr>
+      <w:r>
+        <w:tab/>
+        <w:t>MOST Back end code design</w:t>
       </w:r>
     </w:p>
     <w:p>
@@ -3656,7 +3724,43 @@
           <w:sz w:val="26"/>
           <w:szCs w:val="26"/>
         </w:rPr>
-        <w:t xml:space="preserve">Eli Kolb </w:t>
+        <w:t xml:space="preserve">David Edwardson </w:t>
+      </w:r>
+    </w:p>
+    <w:p>
+      <w:pPr>
+        <w:spacing w:after="0" w:line="240" w:lineRule="auto"/>
+      </w:pPr>
+      <w:r>
+        <w:tab/>
+        <w:t>SRUM board creation/management</w:t>
+      </w:r>
+    </w:p>
+    <w:p>
+      <w:pPr>
+        <w:spacing w:after="0" w:line="240" w:lineRule="auto"/>
+      </w:pPr>
+      <w:r>
+        <w:tab/>
+        <w:t>Scope definer</w:t>
+      </w:r>
+    </w:p>
+    <w:p>
+      <w:pPr>
+        <w:spacing w:after="0" w:line="240" w:lineRule="auto"/>
+      </w:pPr>
+      <w:r>
+        <w:tab/>
+        <w:t>SRS/User Manual</w:t>
+      </w:r>
+    </w:p>
+    <w:p>
+      <w:pPr>
+        <w:spacing w:after="0" w:line="240" w:lineRule="auto"/>
+      </w:pPr>
+      <w:r>
+        <w:tab/>
+        <w:t>sampleHomework examples</w:t>
       </w:r>
     </w:p>
     <w:p>
@@ -3676,7 +3780,7 @@
           <w:sz w:val="26"/>
           <w:szCs w:val="26"/>
         </w:rPr>
-        <w:t>John Snyder</w:t>
+        <w:t xml:space="preserve">Eli Kolb </w:t>
       </w:r>
     </w:p>
     <w:p>
@@ -3693,7 +3797,10 @@
         <w:tab/>
       </w:r>
       <w:r>
-        <w:t>File Menu – Import directories, zips and keys</w:t>
+        <w:t>F</w:t>
+      </w:r>
+      <w:r>
+        <w:t>ront end GUI design</w:t>
       </w:r>
     </w:p>
     <w:p>
@@ -3702,7 +3809,7 @@
       </w:pPr>
       <w:r>
         <w:tab/>
-        <w:t>File Dialogs</w:t>
+        <w:t>Pyinstaller executable</w:t>
       </w:r>
     </w:p>
     <w:p>
@@ -3711,7 +3818,9 @@
       </w:pPr>
       <w:r>
         <w:tab/>
-        <w:t>Grade Button</w:t>
+      </w:r>
+      <w:r>
+        <w:t>Debugging</w:t>
       </w:r>
     </w:p>
     <w:p>
@@ -3720,7 +3829,24 @@
       </w:pPr>
       <w:r>
         <w:tab/>
-        <w:t>GUI Design and Implementation</w:t>
+        <w:t xml:space="preserve">Key editor </w:t>
+      </w:r>
+      <w:proofErr w:type="gramStart"/>
+      <w:r>
+        <w:t>link</w:t>
+      </w:r>
+      <w:proofErr w:type="gramEnd"/>
+      <w:r>
+        <w:t xml:space="preserve"> up</w:t>
+      </w:r>
+    </w:p>
+    <w:p>
+      <w:pPr>
+        <w:spacing w:after="0" w:line="240" w:lineRule="auto"/>
+      </w:pPr>
+      <w:r>
+        <w:tab/>
+        <w:t>Testing</w:t>
       </w:r>
     </w:p>
     <w:p>
@@ -3740,95 +3866,246 @@
           <w:sz w:val="26"/>
           <w:szCs w:val="26"/>
         </w:rPr>
-        <w:t>Nolan Forehand</w:t>
-      </w:r>
-    </w:p>
-    <w:p>
-      <w:pPr>
-        <w:spacing w:after="0" w:line="240" w:lineRule="auto"/>
-      </w:pPr>
-      <w:r>
-        <w:tab/>
-        <w:t>Comment Summary</w:t>
-      </w:r>
-    </w:p>
-    <w:p>
-      <w:pPr>
-        <w:spacing w:after="0" w:line="240" w:lineRule="auto"/>
-      </w:pPr>
-      <w:r>
-        <w:tab/>
-        <w:t>User Manual</w:t>
-      </w:r>
-    </w:p>
-    <w:p>
-      <w:pPr>
-        <w:spacing w:after="0" w:line="240" w:lineRule="auto"/>
-      </w:pPr>
-      <w:r>
-        <w:tab/>
-        <w:t xml:space="preserve">Code Reviews </w:t>
-      </w:r>
-    </w:p>
-    <w:p>
-      <w:pPr>
-        <w:spacing w:after="0" w:line="240" w:lineRule="auto"/>
-      </w:pPr>
-      <w:r>
-        <w:tab/>
-        <w:t>Program Icon</w:t>
-      </w:r>
-    </w:p>
-    <w:p>
-      <w:pPr>
-        <w:spacing w:after="0" w:line="240" w:lineRule="auto"/>
-      </w:pPr>
-      <w:r>
-        <w:tab/>
-      </w:r>
-      <w:r>
-        <w:t>Debugging</w:t>
-      </w:r>
-    </w:p>
-    <w:p>
-      <w:pPr>
-        <w:spacing w:after="0" w:line="240" w:lineRule="auto"/>
+        <w:t>John Snyder</w:t>
+      </w:r>
+    </w:p>
+    <w:p>
+      <w:pPr>
+        <w:spacing w:after="0" w:line="240" w:lineRule="auto"/>
+      </w:pPr>
+      <w:r>
         <w:rPr>
           <w:rFonts w:asciiTheme="majorHAnsi" w:eastAsiaTheme="majorEastAsia" w:hAnsiTheme="majorHAnsi" w:cstheme="majorBidi"/>
           <w:color w:val="2F5496" w:themeColor="accent1" w:themeShade="BF"/>
           <w:sz w:val="26"/>
           <w:szCs w:val="26"/>
         </w:rPr>
-      </w:pPr>
-      <w:r>
+        <w:tab/>
+      </w:r>
+      <w:r>
+        <w:t>File Menu – Import directories, zips and keys</w:t>
+      </w:r>
+    </w:p>
+    <w:p>
+      <w:pPr>
+        <w:spacing w:after="0" w:line="240" w:lineRule="auto"/>
+      </w:pPr>
+      <w:r>
+        <w:tab/>
+        <w:t>File Dialogs</w:t>
+      </w:r>
+    </w:p>
+    <w:p>
+      <w:pPr>
+        <w:spacing w:after="0" w:line="240" w:lineRule="auto"/>
+      </w:pPr>
+      <w:r>
+        <w:tab/>
+        <w:t>Grade Button</w:t>
+      </w:r>
+    </w:p>
+    <w:p>
+      <w:pPr>
+        <w:spacing w:after="0" w:line="240" w:lineRule="auto"/>
+      </w:pPr>
+      <w:r>
+        <w:tab/>
+        <w:t>GUI Design and Implementation</w:t>
+      </w:r>
+    </w:p>
+    <w:p>
+      <w:pPr>
+        <w:spacing w:after="0" w:line="240" w:lineRule="auto"/>
         <w:rPr>
           <w:rFonts w:asciiTheme="majorHAnsi" w:eastAsiaTheme="majorEastAsia" w:hAnsiTheme="majorHAnsi" w:cstheme="majorBidi"/>
           <w:color w:val="2F5496" w:themeColor="accent1" w:themeShade="BF"/>
           <w:sz w:val="26"/>
           <w:szCs w:val="26"/>
         </w:rPr>
-        <w:t>Tyler Reski</w:t>
-      </w:r>
-    </w:p>
-    <w:p>
-      <w:pPr>
-        <w:spacing w:after="0" w:line="240" w:lineRule="auto"/>
+      </w:pPr>
+      <w:r>
         <w:rPr>
           <w:rFonts w:asciiTheme="majorHAnsi" w:eastAsiaTheme="majorEastAsia" w:hAnsiTheme="majorHAnsi" w:cstheme="majorBidi"/>
           <w:color w:val="2F5496" w:themeColor="accent1" w:themeShade="BF"/>
           <w:sz w:val="26"/>
           <w:szCs w:val="26"/>
         </w:rPr>
-      </w:pPr>
-      <w:r>
+        <w:t>Nolan Forehand</w:t>
+      </w:r>
+    </w:p>
+    <w:p>
+      <w:pPr>
+        <w:spacing w:after="0" w:line="240" w:lineRule="auto"/>
+      </w:pPr>
+      <w:r>
+        <w:tab/>
+        <w:t>Comment Summary</w:t>
+      </w:r>
+    </w:p>
+    <w:p>
+      <w:pPr>
+        <w:spacing w:after="0" w:line="240" w:lineRule="auto"/>
+      </w:pPr>
+      <w:r>
+        <w:tab/>
+        <w:t>User Manual</w:t>
+      </w:r>
+    </w:p>
+    <w:p>
+      <w:pPr>
+        <w:spacing w:after="0" w:line="240" w:lineRule="auto"/>
+      </w:pPr>
+      <w:r>
+        <w:tab/>
+        <w:t xml:space="preserve">Code Reviews </w:t>
+      </w:r>
+    </w:p>
+    <w:p>
+      <w:pPr>
+        <w:spacing w:after="0" w:line="240" w:lineRule="auto"/>
+      </w:pPr>
+      <w:r>
+        <w:tab/>
+        <w:t>Program Icon</w:t>
+      </w:r>
+    </w:p>
+    <w:p>
+      <w:pPr>
+        <w:spacing w:after="0" w:line="240" w:lineRule="auto"/>
+      </w:pPr>
+      <w:r>
+        <w:tab/>
+      </w:r>
+      <w:r>
+        <w:t>Debugging</w:t>
+      </w:r>
+    </w:p>
+    <w:p>
+      <w:pPr>
+        <w:spacing w:after="0" w:line="240" w:lineRule="auto"/>
         <w:rPr>
           <w:rFonts w:asciiTheme="majorHAnsi" w:eastAsiaTheme="majorEastAsia" w:hAnsiTheme="majorHAnsi" w:cstheme="majorBidi"/>
           <w:color w:val="2F5496" w:themeColor="accent1" w:themeShade="BF"/>
           <w:sz w:val="26"/>
           <w:szCs w:val="26"/>
         </w:rPr>
+      </w:pPr>
+      <w:r>
+        <w:rPr>
+          <w:rFonts w:asciiTheme="majorHAnsi" w:eastAsiaTheme="majorEastAsia" w:hAnsiTheme="majorHAnsi" w:cstheme="majorBidi"/>
+          <w:color w:val="2F5496" w:themeColor="accent1" w:themeShade="BF"/>
+          <w:sz w:val="26"/>
+          <w:szCs w:val="26"/>
+        </w:rPr>
+        <w:t>Tyler Reski</w:t>
+      </w:r>
+    </w:p>
+    <w:p>
+      <w:pPr>
+        <w:spacing w:after="0" w:line="240" w:lineRule="auto"/>
+      </w:pPr>
+      <w:r>
+        <w:rPr>
+          <w:rFonts w:asciiTheme="majorHAnsi" w:eastAsiaTheme="majorEastAsia" w:hAnsiTheme="majorHAnsi" w:cstheme="majorBidi"/>
+          <w:color w:val="2F5496" w:themeColor="accent1" w:themeShade="BF"/>
+          <w:sz w:val="26"/>
+          <w:szCs w:val="26"/>
+        </w:rPr>
+        <w:tab/>
+      </w:r>
+      <w:r>
+        <w:t>Comment Summary</w:t>
+      </w:r>
+    </w:p>
+    <w:p>
+      <w:pPr>
+        <w:spacing w:after="0" w:line="240" w:lineRule="auto"/>
+      </w:pPr>
+      <w:r>
+        <w:tab/>
+        <w:t>Separate platform tester (Surface)</w:t>
+      </w:r>
+    </w:p>
+    <w:p>
+      <w:pPr>
+        <w:spacing w:after="0" w:line="240" w:lineRule="auto"/>
+      </w:pPr>
+      <w:r>
+        <w:tab/>
+        <w:t>Drag &amp; Drop key functionality</w:t>
+      </w:r>
+    </w:p>
+    <w:p>
+      <w:pPr>
+        <w:spacing w:after="0" w:line="240" w:lineRule="auto"/>
+      </w:pPr>
+      <w:r>
+        <w:tab/>
+        <w:t>Front end GUI design</w:t>
+      </w:r>
+    </w:p>
+    <w:p>
+      <w:pPr>
+        <w:spacing w:after="0" w:line="240" w:lineRule="auto"/>
+        <w:rPr>
+          <w:rFonts w:asciiTheme="majorHAnsi" w:eastAsiaTheme="majorEastAsia" w:hAnsiTheme="majorHAnsi" w:cstheme="majorBidi"/>
+          <w:color w:val="2F5496" w:themeColor="accent1" w:themeShade="BF"/>
+          <w:sz w:val="26"/>
+          <w:szCs w:val="26"/>
+        </w:rPr>
+      </w:pPr>
+      <w:r>
+        <w:rPr>
+          <w:rFonts w:asciiTheme="majorHAnsi" w:eastAsiaTheme="majorEastAsia" w:hAnsiTheme="majorHAnsi" w:cstheme="majorBidi"/>
+          <w:color w:val="2F5496" w:themeColor="accent1" w:themeShade="BF"/>
+          <w:sz w:val="26"/>
+          <w:szCs w:val="26"/>
+        </w:rPr>
         <w:t>Zach Moldenhaur</w:t>
       </w:r>
+    </w:p>
+    <w:p>
+      <w:pPr>
+        <w:spacing w:after="0" w:line="240" w:lineRule="auto"/>
+        <w:ind w:firstLine="720"/>
+      </w:pPr>
+      <w:r>
+        <w:t>Pyinstaller executable</w:t>
+      </w:r>
+    </w:p>
+    <w:p>
+      <w:pPr>
+        <w:spacing w:after="0" w:line="240" w:lineRule="auto"/>
+      </w:pPr>
+      <w:r>
+        <w:tab/>
+      </w:r>
+      <w:r>
+        <w:t>GUI resizing</w:t>
+      </w:r>
+    </w:p>
+    <w:p>
+      <w:pPr>
+        <w:spacing w:after="0" w:line="240" w:lineRule="auto"/>
+      </w:pPr>
+      <w:r>
+        <w:tab/>
+        <w:t>GUI Design and Implementation</w:t>
+      </w:r>
+    </w:p>
+    <w:p>
+      <w:pPr>
+        <w:spacing w:after="0" w:line="240" w:lineRule="auto"/>
+      </w:pPr>
+      <w:r>
+        <w:tab/>
+        <w:t>Debugging</w:t>
+      </w:r>
+    </w:p>
+    <w:p>
+      <w:pPr>
+        <w:spacing w:after="0" w:line="240" w:lineRule="auto"/>
+      </w:pPr>
     </w:p>
     <w:p/>
     <w:p/>
@@ -3841,7 +4118,7 @@
     <w:sectPr>
       <w:footerReference w:type="default" r:id="rId15"/>
       <w:pgSz w:w="12240" w:h="15840"/>
-      <w:pgMar w:top="1440" w:right="1080" w:bottom="1440" w:left="1080" w:header="720" w:footer="720" w:gutter="0"/>
+      <w:pgMar w:top="720" w:right="720" w:bottom="720" w:left="720" w:header="720" w:footer="720" w:gutter="0"/>
       <w:cols w:space="720"/>
       <w:docGrid w:linePitch="360"/>
     </w:sectPr>
@@ -5079,7 +5356,7 @@
 </file>
 
 <file path=customXml/itemProps1.xml><?xml version="1.0" encoding="utf-8"?>
-<ds:datastoreItem xmlns:ds="http://schemas.openxmlformats.org/officeDocument/2006/customXml" ds:itemID="{A93DF294-942C-40CC-B29B-54C4137E2BAB}">
+<ds:datastoreItem xmlns:ds="http://schemas.openxmlformats.org/officeDocument/2006/customXml" ds:itemID="{F910AC9A-ACD4-466D-9AE8-56078F02F4E8}">
   <ds:schemaRefs>
     <ds:schemaRef ds:uri="http://schemas.openxmlformats.org/officeDocument/2006/bibliography"/>
   </ds:schemaRefs>

</xml_diff>

<commit_message>
Revert back to working state - Shane 12/1/19 - 9:44pm
</commit_message>
<xml_diff>
--- a/documentation/User Guide.docx
+++ b/documentation/User Guide.docx
@@ -1,6 +1,6 @@
 
 <file path=word/document.xml><?xml version="1.0" encoding="utf-8"?>
-<w:document xmlns:wpc="http://schemas.microsoft.com/office/word/2010/wordprocessingCanvas" xmlns:cx="http://schemas.microsoft.com/office/drawing/2014/chartex" xmlns:cx1="http://schemas.microsoft.com/office/drawing/2015/9/8/chartex" xmlns:cx2="http://schemas.microsoft.com/office/drawing/2015/10/21/chartex" xmlns:cx3="http://schemas.microsoft.com/office/drawing/2016/5/9/chartex" xmlns:cx4="http://schemas.microsoft.com/office/drawing/2016/5/10/chartex" xmlns:cx5="http://schemas.microsoft.com/office/drawing/2016/5/11/chartex" xmlns:cx6="http://schemas.microsoft.com/office/drawing/2016/5/12/chartex" xmlns:cx7="http://schemas.microsoft.com/office/drawing/2016/5/13/chartex" xmlns:cx8="http://schemas.microsoft.com/office/drawing/2016/5/14/chartex" xmlns:mc="http://schemas.openxmlformats.org/markup-compatibility/2006" xmlns:aink="http://schemas.microsoft.com/office/drawing/2016/ink" xmlns:am3d="http://schemas.microsoft.com/office/drawing/2017/model3d" xmlns:o="urn:schemas-microsoft-com:office:office" xmlns:r="http://schemas.openxmlformats.org/officeDocument/2006/relationships" xmlns:m="http://schemas.openxmlformats.org/officeDocument/2006/math" xmlns:v="urn:schemas-microsoft-com:vml" xmlns:wp14="http://schemas.microsoft.com/office/word/2010/wordprocessingDrawing" xmlns:wp="http://schemas.openxmlformats.org/drawingml/2006/wordprocessingDrawing" xmlns:w10="urn:schemas-microsoft-com:office:word" xmlns:w="http://schemas.openxmlformats.org/wordprocessingml/2006/main" xmlns:w14="http://schemas.microsoft.com/office/word/2010/wordml" xmlns:w15="http://schemas.microsoft.com/office/word/2012/wordml" xmlns:w16cid="http://schemas.microsoft.com/office/word/2016/wordml/cid" xmlns:w16se="http://schemas.microsoft.com/office/word/2015/wordml/symex" xmlns:wpg="http://schemas.microsoft.com/office/word/2010/wordprocessingGroup" xmlns:wpi="http://schemas.microsoft.com/office/word/2010/wordprocessingInk" xmlns:wne="http://schemas.microsoft.com/office/word/2006/wordml" xmlns:wps="http://schemas.microsoft.com/office/word/2010/wordprocessingShape" mc:Ignorable="w14 w15 w16se w16cid wp14">
+<w:document xmlns:wpc="http://schemas.microsoft.com/office/word/2010/wordprocessingCanvas" xmlns:cx="http://schemas.microsoft.com/office/drawing/2014/chartex" xmlns:cx1="http://schemas.microsoft.com/office/drawing/2015/9/8/chartex" xmlns:mc="http://schemas.openxmlformats.org/markup-compatibility/2006" xmlns:o="urn:schemas-microsoft-com:office:office" xmlns:r="http://schemas.openxmlformats.org/officeDocument/2006/relationships" xmlns:m="http://schemas.openxmlformats.org/officeDocument/2006/math" xmlns:v="urn:schemas-microsoft-com:vml" xmlns:wp14="http://schemas.microsoft.com/office/word/2010/wordprocessingDrawing" xmlns:wp="http://schemas.openxmlformats.org/drawingml/2006/wordprocessingDrawing" xmlns:w10="urn:schemas-microsoft-com:office:word" xmlns:w="http://schemas.openxmlformats.org/wordprocessingml/2006/main" xmlns:w14="http://schemas.microsoft.com/office/word/2010/wordml" xmlns:w15="http://schemas.microsoft.com/office/word/2012/wordml" xmlns:w16se="http://schemas.microsoft.com/office/word/2015/wordml/symex" xmlns:wpg="http://schemas.microsoft.com/office/word/2010/wordprocessingGroup" xmlns:wpi="http://schemas.microsoft.com/office/word/2010/wordprocessingInk" xmlns:wne="http://schemas.microsoft.com/office/word/2006/wordml" xmlns:wps="http://schemas.microsoft.com/office/word/2010/wordprocessingShape" mc:Ignorable="w14 w15 w16se wp14">
   <w:body>
     <w:p>
       <w:pPr>
@@ -191,7 +191,7 @@
               </wp:anchor>
             </w:drawing>
           </mc:Choice>
-          <mc:Fallback>
+          <mc:Fallback xmlns:w16cid="http://schemas.microsoft.com/office/word/2016/wordml/cid" xmlns:am3d="http://schemas.microsoft.com/office/drawing/2017/model3d" xmlns:aink="http://schemas.microsoft.com/office/drawing/2016/ink" xmlns:cx8="http://schemas.microsoft.com/office/drawing/2016/5/14/chartex" xmlns:cx7="http://schemas.microsoft.com/office/drawing/2016/5/13/chartex" xmlns:cx6="http://schemas.microsoft.com/office/drawing/2016/5/12/chartex" xmlns:cx5="http://schemas.microsoft.com/office/drawing/2016/5/11/chartex" xmlns:cx4="http://schemas.microsoft.com/office/drawing/2016/5/10/chartex" xmlns:cx3="http://schemas.microsoft.com/office/drawing/2016/5/9/chartex" xmlns:cx2="http://schemas.microsoft.com/office/drawing/2015/10/21/chartex">
             <w:pict>
               <v:shapetype w14:anchorId="6D91B7C6" id="_x0000_t202" coordsize="21600,21600" o:spt="202" path="m,l,21600r21600,l21600,xe">
                 <v:stroke joinstyle="miter"/>
@@ -446,8 +446,6 @@
         </w:rPr>
         <w:t>Autograder</w:t>
       </w:r>
-      <w:bookmarkStart w:id="0" w:name="_GoBack"/>
-      <w:bookmarkEnd w:id="0"/>
     </w:p>
     <w:p>
       <w:pPr>
@@ -640,7 +638,7 @@
               </wp:anchor>
             </w:drawing>
           </mc:Choice>
-          <mc:Fallback>
+          <mc:Fallback xmlns:w16cid="http://schemas.microsoft.com/office/word/2016/wordml/cid" xmlns:am3d="http://schemas.microsoft.com/office/drawing/2017/model3d" xmlns:aink="http://schemas.microsoft.com/office/drawing/2016/ink" xmlns:cx8="http://schemas.microsoft.com/office/drawing/2016/5/14/chartex" xmlns:cx7="http://schemas.microsoft.com/office/drawing/2016/5/13/chartex" xmlns:cx6="http://schemas.microsoft.com/office/drawing/2016/5/12/chartex" xmlns:cx5="http://schemas.microsoft.com/office/drawing/2016/5/11/chartex" xmlns:cx4="http://schemas.microsoft.com/office/drawing/2016/5/10/chartex" xmlns:cx3="http://schemas.microsoft.com/office/drawing/2016/5/9/chartex" xmlns:cx2="http://schemas.microsoft.com/office/drawing/2015/10/21/chartex">
             <w:pict>
               <v:shape w14:anchorId="29A6DFB2" id="_x0000_s1027" type="#_x0000_t202" style="position:absolute;margin-left:220.3pt;margin-top:1.1pt;width:271.5pt;height:173pt;z-index:-251655168;visibility:visible;mso-wrap-style:square;mso-height-percent:0;mso-wrap-distance-left:9pt;mso-wrap-distance-top:0;mso-wrap-distance-right:9pt;mso-wrap-distance-bottom:0;mso-position-horizontal:right;mso-position-horizontal-relative:margin;mso-position-vertical:absolute;mso-position-vertical-relative:text;mso-height-percent:0;mso-height-relative:margin;v-text-anchor:top" o:gfxdata="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" strokecolor="white [3212]">
                 <v:textbox>
@@ -1902,7 +1900,7 @@
           <w:u w:val="single"/>
         </w:rPr>
       </w:pPr>
-      <w:bookmarkStart w:id="1" w:name="_Toc26196857"/>
+      <w:bookmarkStart w:id="0" w:name="_Toc26196857"/>
       <w:r>
         <w:rPr>
           <w:rFonts w:asciiTheme="minorHAnsi" w:hAnsiTheme="minorHAnsi" w:cstheme="minorHAnsi"/>
@@ -1915,23 +1913,23 @@
         <w:lastRenderedPageBreak/>
         <w:t>Installation</w:t>
       </w:r>
+      <w:bookmarkEnd w:id="0"/>
+    </w:p>
+    <w:p>
+      <w:pPr>
+        <w:pStyle w:val="Heading2"/>
+        <w:rPr>
+          <w:rFonts w:eastAsiaTheme="minorHAnsi"/>
+        </w:rPr>
+      </w:pPr>
+      <w:bookmarkStart w:id="1" w:name="_Toc26196858"/>
+      <w:r>
+        <w:rPr>
+          <w:rFonts w:eastAsiaTheme="minorHAnsi"/>
+        </w:rPr>
+        <w:t>pyInstall.py</w:t>
+      </w:r>
       <w:bookmarkEnd w:id="1"/>
-    </w:p>
-    <w:p>
-      <w:pPr>
-        <w:pStyle w:val="Heading2"/>
-        <w:rPr>
-          <w:rFonts w:eastAsiaTheme="minorHAnsi"/>
-        </w:rPr>
-      </w:pPr>
-      <w:bookmarkStart w:id="2" w:name="_Toc26196858"/>
-      <w:r>
-        <w:rPr>
-          <w:rFonts w:eastAsiaTheme="minorHAnsi"/>
-        </w:rPr>
-        <w:t>pyInstall.py</w:t>
-      </w:r>
-      <w:bookmarkEnd w:id="2"/>
     </w:p>
     <w:p>
       <w:r>
@@ -1996,63 +1994,85 @@
           <w:rFonts w:eastAsiaTheme="minorHAnsi"/>
         </w:rPr>
       </w:pPr>
-      <w:bookmarkStart w:id="3" w:name="_Toc26196859"/>
+      <w:bookmarkStart w:id="2" w:name="_Toc26196859"/>
       <w:r>
         <w:rPr>
           <w:rFonts w:eastAsiaTheme="minorHAnsi"/>
         </w:rPr>
         <w:t>pyenvsetup.py</w:t>
       </w:r>
+      <w:bookmarkEnd w:id="2"/>
+    </w:p>
+    <w:p>
+      <w:r>
+        <w:t>This is the environment setup script. It will make sure that the correct version of PyQt5 and</w:t>
+      </w:r>
+      <w:r>
+        <w:t xml:space="preserve"> other required modules are installed</w:t>
+      </w:r>
+      <w:r>
+        <w:t xml:space="preserve">. This script </w:t>
+      </w:r>
+      <w:r>
+        <w:t>is</w:t>
+      </w:r>
+      <w:r>
+        <w:t xml:space="preserve"> run </w:t>
+      </w:r>
+      <w:r>
+        <w:t>by the pyInstall</w:t>
+      </w:r>
+      <w:r>
+        <w:t>.py</w:t>
+      </w:r>
+      <w:r>
+        <w:t xml:space="preserve"> script when installing Autograder. If you just wish to run Autograder.py to interact with Autograder, you should run this script before running Autograder.py. </w:t>
+      </w:r>
+      <w:r>
+        <w:t xml:space="preserve"> </w:t>
+      </w:r>
+    </w:p>
+    <w:p>
+      <w:pPr>
+        <w:pStyle w:val="Heading2"/>
+        <w:rPr>
+          <w:rFonts w:eastAsiaTheme="minorHAnsi"/>
+        </w:rPr>
+      </w:pPr>
+      <w:bookmarkStart w:id="3" w:name="_Toc26196860"/>
+      <w:r>
+        <w:rPr>
+          <w:rFonts w:eastAsiaTheme="minorHAnsi"/>
+        </w:rPr>
+        <w:t>pyreqs.txt</w:t>
+      </w:r>
       <w:bookmarkEnd w:id="3"/>
     </w:p>
     <w:p>
       <w:r>
-        <w:t>This is the environment setup script. It will make sure that the correct version of PyQt5 and</w:t>
-      </w:r>
-      <w:r>
-        <w:t xml:space="preserve"> other required modules are installed</w:t>
-      </w:r>
-      <w:r>
-        <w:t xml:space="preserve">. This script </w:t>
-      </w:r>
-      <w:r>
-        <w:t>is</w:t>
-      </w:r>
-      <w:r>
-        <w:t xml:space="preserve"> run </w:t>
-      </w:r>
-      <w:r>
-        <w:t>by the pyInstall</w:t>
-      </w:r>
-      <w:r>
-        <w:t>.py</w:t>
-      </w:r>
-      <w:r>
-        <w:t xml:space="preserve"> script when installing Autograder. If you just wish to run Autograder.py to interact with Autograder, you should run this script before running Autograder.py. </w:t>
+        <w:t xml:space="preserve">The following modules are required to run Autograder and are automatically downloaded with the pyenvsetup.py script. </w:t>
+      </w:r>
+    </w:p>
+    <w:p>
+      <w:pPr>
+        <w:spacing w:after="0" w:line="240" w:lineRule="auto"/>
+      </w:pPr>
+      <w:r>
+        <w:t>Qt5 version 5.13.1</w:t>
+      </w:r>
+    </w:p>
+    <w:p>
+      <w:pPr>
+        <w:spacing w:after="0" w:line="240" w:lineRule="auto"/>
+      </w:pPr>
+      <w:r>
+        <w:t>PyQt5-sip</w:t>
       </w:r>
       <w:r>
         <w:t xml:space="preserve"> </w:t>
       </w:r>
-    </w:p>
-    <w:p>
-      <w:pPr>
-        <w:pStyle w:val="Heading2"/>
-        <w:rPr>
-          <w:rFonts w:eastAsiaTheme="minorHAnsi"/>
-        </w:rPr>
-      </w:pPr>
-      <w:bookmarkStart w:id="4" w:name="_Toc26196860"/>
-      <w:r>
-        <w:rPr>
-          <w:rFonts w:eastAsiaTheme="minorHAnsi"/>
-        </w:rPr>
-        <w:t>pyreqs.txt</w:t>
-      </w:r>
-      <w:bookmarkEnd w:id="4"/>
-    </w:p>
-    <w:p>
-      <w:r>
-        <w:t xml:space="preserve">The following modules are required to run Autograder and are automatically downloaded with the pyenvsetup.py script. </w:t>
+      <w:r>
+        <w:t>version 4.19.19</w:t>
       </w:r>
     </w:p>
     <w:p>
@@ -2060,7 +2080,13 @@
         <w:spacing w:after="0" w:line="240" w:lineRule="auto"/>
       </w:pPr>
       <w:r>
-        <w:t>Qt5 version 5.13.1</w:t>
+        <w:t>python-editor</w:t>
+      </w:r>
+      <w:r>
+        <w:t xml:space="preserve"> </w:t>
+      </w:r>
+      <w:r>
+        <w:t>version 1.0.4</w:t>
       </w:r>
     </w:p>
     <w:p>
@@ -2068,13 +2094,13 @@
         <w:spacing w:after="0" w:line="240" w:lineRule="auto"/>
       </w:pPr>
       <w:r>
-        <w:t>PyQt5-sip</w:t>
+        <w:t>pyshortcuts</w:t>
       </w:r>
       <w:r>
         <w:t xml:space="preserve"> </w:t>
       </w:r>
       <w:r>
-        <w:t>version 4.19.19</w:t>
+        <w:t>version 1.7</w:t>
       </w:r>
     </w:p>
     <w:p>
@@ -2082,70 +2108,36 @@
         <w:spacing w:after="0" w:line="240" w:lineRule="auto"/>
       </w:pPr>
       <w:r>
-        <w:t>python-editor</w:t>
+        <w:t>winshell</w:t>
       </w:r>
       <w:r>
         <w:t xml:space="preserve"> </w:t>
       </w:r>
       <w:r>
-        <w:t>version 1.0.4</w:t>
+        <w:t>version 0.6</w:t>
       </w:r>
     </w:p>
     <w:p>
       <w:pPr>
         <w:spacing w:after="0" w:line="240" w:lineRule="auto"/>
       </w:pPr>
-      <w:proofErr w:type="spellStart"/>
-      <w:r>
-        <w:t>pyshortcuts</w:t>
-      </w:r>
-      <w:proofErr w:type="spellEnd"/>
+      <w:r>
+        <w:t>pypiwin32</w:t>
+      </w:r>
       <w:r>
         <w:t xml:space="preserve"> </w:t>
       </w:r>
       <w:r>
-        <w:t>version 1.7</w:t>
+        <w:t>version 223</w:t>
       </w:r>
     </w:p>
     <w:p>
       <w:pPr>
         <w:spacing w:after="0" w:line="240" w:lineRule="auto"/>
       </w:pPr>
-      <w:proofErr w:type="spellStart"/>
-      <w:r>
-        <w:t>winshell</w:t>
-      </w:r>
-      <w:proofErr w:type="spellEnd"/>
-      <w:r>
-        <w:t xml:space="preserve"> </w:t>
-      </w:r>
-      <w:r>
-        <w:t>version 0.6</w:t>
-      </w:r>
-    </w:p>
-    <w:p>
-      <w:pPr>
-        <w:spacing w:after="0" w:line="240" w:lineRule="auto"/>
-      </w:pPr>
-      <w:r>
-        <w:t>pypiwin32</w:t>
-      </w:r>
-      <w:r>
-        <w:t xml:space="preserve"> </w:t>
-      </w:r>
-      <w:r>
-        <w:t>version 223</w:t>
-      </w:r>
-    </w:p>
-    <w:p>
-      <w:pPr>
-        <w:spacing w:after="0" w:line="240" w:lineRule="auto"/>
-      </w:pPr>
-      <w:proofErr w:type="spellStart"/>
       <w:r>
         <w:t>pyinstaller</w:t>
       </w:r>
-      <w:proofErr w:type="spellEnd"/>
       <w:r>
         <w:t xml:space="preserve"> </w:t>
       </w:r>
@@ -2169,7 +2161,7 @@
         </w:rPr>
         <w:br w:type="page"/>
       </w:r>
-      <w:bookmarkStart w:id="5" w:name="_Toc26196861"/>
+      <w:bookmarkStart w:id="4" w:name="_Toc26196861"/>
       <w:r>
         <w:rPr>
           <w:rFonts w:asciiTheme="minorHAnsi" w:hAnsiTheme="minorHAnsi" w:cstheme="minorHAnsi"/>
@@ -2182,42 +2174,94 @@
         <w:lastRenderedPageBreak/>
         <w:t>File Structure</w:t>
       </w:r>
+      <w:bookmarkEnd w:id="4"/>
+      <w:r>
+        <w:t xml:space="preserve"> </w:t>
+      </w:r>
+    </w:p>
+    <w:p>
+      <w:pPr>
+        <w:pStyle w:val="Heading2"/>
+        <w:rPr>
+          <w:rFonts w:eastAsiaTheme="minorHAnsi"/>
+        </w:rPr>
+      </w:pPr>
+      <w:bookmarkStart w:id="5" w:name="_Toc26196862"/>
+      <w:r>
+        <w:rPr>
+          <w:rFonts w:eastAsiaTheme="minorHAnsi"/>
+        </w:rPr>
+        <w:t>autograder.py</w:t>
+      </w:r>
       <w:bookmarkEnd w:id="5"/>
       <w:r>
+        <w:rPr>
+          <w:rFonts w:eastAsiaTheme="minorHAnsi"/>
+        </w:rPr>
         <w:t xml:space="preserve"> </w:t>
       </w:r>
     </w:p>
     <w:p>
+      <w:r>
+        <w:t xml:space="preserve">Autograder is </w:t>
+      </w:r>
+      <w:r>
+        <w:t>the GUI that</w:t>
+      </w:r>
+      <w:r>
+        <w:t xml:space="preserve"> the professor will interact with. It displays options customizing what goes into calculating a student grade. It takes in a professor’s input for script locations and sends each script through dynamic analysis and comment summary. </w:t>
+      </w:r>
+    </w:p>
+    <w:p>
       <w:pPr>
         <w:pStyle w:val="Heading2"/>
         <w:rPr>
           <w:rFonts w:eastAsiaTheme="minorHAnsi"/>
         </w:rPr>
       </w:pPr>
-      <w:bookmarkStart w:id="6" w:name="_Toc26196862"/>
+      <w:bookmarkStart w:id="6" w:name="_Toc26196863"/>
       <w:r>
         <w:rPr>
           <w:rFonts w:eastAsiaTheme="minorHAnsi"/>
         </w:rPr>
-        <w:t>autograder.py</w:t>
+        <w:t>strtools</w:t>
+      </w:r>
+      <w:r>
+        <w:rPr>
+          <w:rFonts w:eastAsiaTheme="minorHAnsi"/>
+        </w:rPr>
+        <w:t>.py</w:t>
       </w:r>
       <w:bookmarkEnd w:id="6"/>
-      <w:r>
+    </w:p>
+    <w:p>
+      <w:r>
+        <w:t>This script</w:t>
+      </w:r>
+      <w:r>
+        <w:t xml:space="preserve"> is a utility class that allows for passing information between the interface and the driver. </w:t>
+      </w:r>
+    </w:p>
+    <w:p>
+      <w:pPr>
+        <w:pStyle w:val="Heading2"/>
         <w:rPr>
           <w:rFonts w:eastAsiaTheme="minorHAnsi"/>
         </w:rPr>
-        <w:t xml:space="preserve"> </w:t>
-      </w:r>
-    </w:p>
-    <w:p>
-      <w:r>
-        <w:t xml:space="preserve">Autograder is </w:t>
-      </w:r>
-      <w:r>
-        <w:t>the GUI that</w:t>
-      </w:r>
-      <w:r>
-        <w:t xml:space="preserve"> the professor will interact with. It displays options customizing what goes into calculating a student grade. It takes in a professor’s input for script locations and sends each script through dynamic analysis and comment summary. </w:t>
+      </w:pPr>
+      <w:bookmarkStart w:id="7" w:name="_Toc26196865"/>
+      <w:r>
+        <w:rPr>
+          <w:rFonts w:eastAsiaTheme="minorHAnsi"/>
+        </w:rPr>
+        <w:t>tester.py</w:t>
+      </w:r>
+      <w:bookmarkEnd w:id="7"/>
+    </w:p>
+    <w:p>
+      <w:bookmarkStart w:id="8" w:name="_Toc26196866"/>
+      <w:r>
+        <w:t>Dynamic analysis defaults to running student scripts as main, though does allow the user to edit the testing framework generated after adding a grading key. The generated testing framework is a typical Python unit test suite with template variables that are used to load student scripts during execution, and allows the user to edit a dictionary of global variables for running student scripts as main, as well as edit method-specific test stubs that pass by default.</w:t>
       </w:r>
     </w:p>
     <w:p>
@@ -2227,67 +2271,15 @@
           <w:rFonts w:eastAsiaTheme="minorHAnsi"/>
         </w:rPr>
       </w:pPr>
-      <w:bookmarkStart w:id="7" w:name="_Toc26196863"/>
       <w:r>
         <w:rPr>
           <w:rFonts w:eastAsiaTheme="minorHAnsi"/>
         </w:rPr>
-        <w:t>strtools</w:t>
-      </w:r>
-      <w:r>
-        <w:rPr>
-          <w:rFonts w:eastAsiaTheme="minorHAnsi"/>
-        </w:rPr>
-        <w:t>.py</w:t>
-      </w:r>
-      <w:bookmarkEnd w:id="7"/>
-    </w:p>
-    <w:p>
-      <w:r>
-        <w:t>This script</w:t>
-      </w:r>
-      <w:r>
-        <w:t xml:space="preserve"> is a utility class that allows for passing information between the interface and the driver. </w:t>
-      </w:r>
-    </w:p>
-    <w:p>
-      <w:pPr>
-        <w:pStyle w:val="Heading2"/>
-        <w:rPr>
-          <w:rFonts w:eastAsiaTheme="minorHAnsi"/>
-        </w:rPr>
-      </w:pPr>
-      <w:bookmarkStart w:id="8" w:name="_Toc26196865"/>
-      <w:r>
-        <w:rPr>
-          <w:rFonts w:eastAsiaTheme="minorHAnsi"/>
-        </w:rPr>
-        <w:t>tester.py</w:t>
+        <w:t>commentSummary.py</w:t>
       </w:r>
       <w:bookmarkEnd w:id="8"/>
     </w:p>
     <w:p>
-      <w:bookmarkStart w:id="9" w:name="_Toc26196866"/>
-      <w:r>
-        <w:t>Dynamic analysis allows for individual function testing. (TODO)</w:t>
-      </w:r>
-    </w:p>
-    <w:p>
-      <w:pPr>
-        <w:pStyle w:val="Heading2"/>
-        <w:rPr>
-          <w:rFonts w:eastAsiaTheme="minorHAnsi"/>
-        </w:rPr>
-      </w:pPr>
-      <w:r>
-        <w:rPr>
-          <w:rFonts w:eastAsiaTheme="minorHAnsi"/>
-        </w:rPr>
-        <w:t>commentSummary.py</w:t>
-      </w:r>
-      <w:bookmarkEnd w:id="9"/>
-    </w:p>
-    <w:p>
       <w:r>
         <w:t xml:space="preserve">Comment summary </w:t>
       </w:r>
@@ -2295,15 +2287,7 @@
         <w:t>finds all</w:t>
       </w:r>
       <w:r>
-        <w:t xml:space="preserve"> </w:t>
-      </w:r>
-      <w:proofErr w:type="spellStart"/>
-      <w:r>
-        <w:t>docString</w:t>
-      </w:r>
-      <w:proofErr w:type="spellEnd"/>
-      <w:r>
-        <w:t xml:space="preserve"> and inline</w:t>
+        <w:t xml:space="preserve"> docString and inline</w:t>
       </w:r>
       <w:r>
         <w:t xml:space="preserve"> comments </w:t>
@@ -2341,7 +2325,7 @@
           <w:u w:val="single"/>
         </w:rPr>
       </w:pPr>
-      <w:bookmarkStart w:id="10" w:name="_Toc26196867"/>
+      <w:bookmarkStart w:id="9" w:name="_Toc26196867"/>
       <w:r>
         <w:rPr>
           <w:rFonts w:asciiTheme="minorHAnsi" w:hAnsiTheme="minorHAnsi" w:cstheme="minorHAnsi"/>
@@ -2354,7 +2338,7 @@
         <w:lastRenderedPageBreak/>
         <w:t>Tutorial</w:t>
       </w:r>
-      <w:bookmarkEnd w:id="10"/>
+      <w:bookmarkEnd w:id="9"/>
     </w:p>
     <w:p>
       <w:r>
@@ -2533,15 +2517,7 @@
         <w:t xml:space="preserve"> Select the desired zipped folders to run against the grading key, and then select the location of where the unzipped version of those folders should be stored. </w:t>
       </w:r>
       <w:r>
-        <w:t>By default, this directory is named “</w:t>
-      </w:r>
-      <w:proofErr w:type="spellStart"/>
-      <w:r>
-        <w:t>studentWork</w:t>
-      </w:r>
-      <w:proofErr w:type="spellEnd"/>
-      <w:r>
-        <w:t>.”</w:t>
+        <w:t>By default, this directory is named “studentWork.”</w:t>
       </w:r>
     </w:p>
     <w:p>
@@ -2729,7 +2705,7 @@
           <w:u w:val="single"/>
         </w:rPr>
       </w:pPr>
-      <w:bookmarkStart w:id="11" w:name="_Toc26196868"/>
+      <w:bookmarkStart w:id="10" w:name="_Toc26196868"/>
       <w:r>
         <w:rPr>
           <w:rFonts w:asciiTheme="minorHAnsi" w:hAnsiTheme="minorHAnsi" w:cstheme="minorHAnsi"/>
@@ -2742,7 +2718,7 @@
         <w:lastRenderedPageBreak/>
         <w:t>Interacting with Autograder</w:t>
       </w:r>
-      <w:bookmarkEnd w:id="11"/>
+      <w:bookmarkEnd w:id="10"/>
       <w:r>
         <w:rPr>
           <w:rFonts w:asciiTheme="minorHAnsi" w:hAnsiTheme="minorHAnsi" w:cstheme="minorHAnsi"/>
@@ -2759,11 +2735,11 @@
       <w:pPr>
         <w:pStyle w:val="Heading2"/>
       </w:pPr>
-      <w:bookmarkStart w:id="12" w:name="_Toc26196869"/>
+      <w:bookmarkStart w:id="11" w:name="_Toc26196869"/>
       <w:r>
         <w:t>Program Configuration Toggles</w:t>
       </w:r>
-      <w:bookmarkEnd w:id="12"/>
+      <w:bookmarkEnd w:id="11"/>
     </w:p>
     <w:p>
       <w:pPr>
@@ -3421,6 +3397,7 @@
                 <w:noProof/>
               </w:rPr>
             </w:pPr>
+            <w:bookmarkStart w:id="12" w:name="_GoBack"/>
             <w:r>
               <w:rPr>
                 <w:noProof/>
@@ -3462,6 +3439,7 @@
                 </wp:inline>
               </w:drawing>
             </w:r>
+            <w:bookmarkEnd w:id="12"/>
           </w:p>
           <w:p>
             <w:pPr>
@@ -3890,14 +3868,7 @@
       </w:pPr>
       <w:r>
         <w:tab/>
-      </w:r>
-      <w:proofErr w:type="spellStart"/>
-      <w:r>
-        <w:t>Py</w:t>
-      </w:r>
-      <w:proofErr w:type="spellEnd"/>
-      <w:r>
-        <w:t xml:space="preserve"> environment setup</w:t>
+        <w:t>Py environment setup</w:t>
       </w:r>
     </w:p>
     <w:p>
@@ -3986,14 +3957,7 @@
       </w:pPr>
       <w:r>
         <w:tab/>
-      </w:r>
-      <w:proofErr w:type="spellStart"/>
-      <w:r>
-        <w:t>sampleHomework</w:t>
-      </w:r>
-      <w:proofErr w:type="spellEnd"/>
-      <w:r>
-        <w:t xml:space="preserve"> examples</w:t>
+        <w:t>sampleHomework examples</w:t>
       </w:r>
     </w:p>
     <w:p>
@@ -4042,14 +4006,7 @@
       </w:pPr>
       <w:r>
         <w:tab/>
-      </w:r>
-      <w:proofErr w:type="spellStart"/>
-      <w:r>
-        <w:t>Pyinstaller</w:t>
-      </w:r>
-      <w:proofErr w:type="spellEnd"/>
-      <w:r>
-        <w:t xml:space="preserve"> executable</w:t>
+        <w:t>Pyinstaller executable</w:t>
       </w:r>
     </w:p>
     <w:p>
@@ -4069,15 +4026,7 @@
       </w:pPr>
       <w:r>
         <w:tab/>
-        <w:t xml:space="preserve">Key editor </w:t>
-      </w:r>
-      <w:proofErr w:type="gramStart"/>
-      <w:r>
-        <w:t>link</w:t>
-      </w:r>
-      <w:proofErr w:type="gramEnd"/>
-      <w:r>
-        <w:t xml:space="preserve"> up</w:t>
+        <w:t>Key editor link up</w:t>
       </w:r>
     </w:p>
     <w:p>
@@ -4309,13 +4258,8 @@
         <w:spacing w:after="0" w:line="240" w:lineRule="auto"/>
         <w:ind w:firstLine="720"/>
       </w:pPr>
-      <w:proofErr w:type="spellStart"/>
-      <w:r>
-        <w:t>Pyinstaller</w:t>
-      </w:r>
-      <w:proofErr w:type="spellEnd"/>
-      <w:r>
-        <w:t xml:space="preserve"> executable</w:t>
+      <w:r>
+        <w:t>Pyinstaller executable</w:t>
       </w:r>
     </w:p>
     <w:p>
@@ -4359,7 +4303,7 @@
 </file>
 
 <file path=word/endnotes.xml><?xml version="1.0" encoding="utf-8"?>
-<w:endnotes xmlns:wpc="http://schemas.microsoft.com/office/word/2010/wordprocessingCanvas" xmlns:cx="http://schemas.microsoft.com/office/drawing/2014/chartex" xmlns:cx1="http://schemas.microsoft.com/office/drawing/2015/9/8/chartex" xmlns:cx2="http://schemas.microsoft.com/office/drawing/2015/10/21/chartex" xmlns:cx3="http://schemas.microsoft.com/office/drawing/2016/5/9/chartex" xmlns:cx4="http://schemas.microsoft.com/office/drawing/2016/5/10/chartex" xmlns:cx5="http://schemas.microsoft.com/office/drawing/2016/5/11/chartex" xmlns:cx6="http://schemas.microsoft.com/office/drawing/2016/5/12/chartex" xmlns:cx7="http://schemas.microsoft.com/office/drawing/2016/5/13/chartex" xmlns:cx8="http://schemas.microsoft.com/office/drawing/2016/5/14/chartex" xmlns:mc="http://schemas.openxmlformats.org/markup-compatibility/2006" xmlns:aink="http://schemas.microsoft.com/office/drawing/2016/ink" xmlns:am3d="http://schemas.microsoft.com/office/drawing/2017/model3d" xmlns:o="urn:schemas-microsoft-com:office:office" xmlns:r="http://schemas.openxmlformats.org/officeDocument/2006/relationships" xmlns:m="http://schemas.openxmlformats.org/officeDocument/2006/math" xmlns:v="urn:schemas-microsoft-com:vml" xmlns:wp14="http://schemas.microsoft.com/office/word/2010/wordprocessingDrawing" xmlns:wp="http://schemas.openxmlformats.org/drawingml/2006/wordprocessingDrawing" xmlns:w10="urn:schemas-microsoft-com:office:word" xmlns:w="http://schemas.openxmlformats.org/wordprocessingml/2006/main" xmlns:w14="http://schemas.microsoft.com/office/word/2010/wordml" xmlns:w15="http://schemas.microsoft.com/office/word/2012/wordml" xmlns:w16cid="http://schemas.microsoft.com/office/word/2016/wordml/cid" xmlns:w16se="http://schemas.microsoft.com/office/word/2015/wordml/symex" xmlns:wpg="http://schemas.microsoft.com/office/word/2010/wordprocessingGroup" xmlns:wpi="http://schemas.microsoft.com/office/word/2010/wordprocessingInk" xmlns:wne="http://schemas.microsoft.com/office/word/2006/wordml" xmlns:wps="http://schemas.microsoft.com/office/word/2010/wordprocessingShape" mc:Ignorable="w14 w15 w16se w16cid wp14">
+<w:endnotes xmlns:wpc="http://schemas.microsoft.com/office/word/2010/wordprocessingCanvas" xmlns:cx="http://schemas.microsoft.com/office/drawing/2014/chartex" xmlns:cx1="http://schemas.microsoft.com/office/drawing/2015/9/8/chartex" xmlns:mc="http://schemas.openxmlformats.org/markup-compatibility/2006" xmlns:o="urn:schemas-microsoft-com:office:office" xmlns:r="http://schemas.openxmlformats.org/officeDocument/2006/relationships" xmlns:m="http://schemas.openxmlformats.org/officeDocument/2006/math" xmlns:v="urn:schemas-microsoft-com:vml" xmlns:wp14="http://schemas.microsoft.com/office/word/2010/wordprocessingDrawing" xmlns:wp="http://schemas.openxmlformats.org/drawingml/2006/wordprocessingDrawing" xmlns:w10="urn:schemas-microsoft-com:office:word" xmlns:w="http://schemas.openxmlformats.org/wordprocessingml/2006/main" xmlns:w14="http://schemas.microsoft.com/office/word/2010/wordml" xmlns:w15="http://schemas.microsoft.com/office/word/2012/wordml" xmlns:w16se="http://schemas.microsoft.com/office/word/2015/wordml/symex" xmlns:wpg="http://schemas.microsoft.com/office/word/2010/wordprocessingGroup" xmlns:wpi="http://schemas.microsoft.com/office/word/2010/wordprocessingInk" xmlns:wne="http://schemas.microsoft.com/office/word/2006/wordml" xmlns:wps="http://schemas.microsoft.com/office/word/2010/wordprocessingShape" mc:Ignorable="w14 w15 w16se wp14">
   <w:endnote w:type="separator" w:id="-1">
     <w:p>
       <w:pPr>
@@ -4384,7 +4328,7 @@
 </file>
 
 <file path=word/footer1.xml><?xml version="1.0" encoding="utf-8"?>
-<w:ftr xmlns:wpc="http://schemas.microsoft.com/office/word/2010/wordprocessingCanvas" xmlns:cx="http://schemas.microsoft.com/office/drawing/2014/chartex" xmlns:cx1="http://schemas.microsoft.com/office/drawing/2015/9/8/chartex" xmlns:cx2="http://schemas.microsoft.com/office/drawing/2015/10/21/chartex" xmlns:cx3="http://schemas.microsoft.com/office/drawing/2016/5/9/chartex" xmlns:cx4="http://schemas.microsoft.com/office/drawing/2016/5/10/chartex" xmlns:cx5="http://schemas.microsoft.com/office/drawing/2016/5/11/chartex" xmlns:cx6="http://schemas.microsoft.com/office/drawing/2016/5/12/chartex" xmlns:cx7="http://schemas.microsoft.com/office/drawing/2016/5/13/chartex" xmlns:cx8="http://schemas.microsoft.com/office/drawing/2016/5/14/chartex" xmlns:mc="http://schemas.openxmlformats.org/markup-compatibility/2006" xmlns:aink="http://schemas.microsoft.com/office/drawing/2016/ink" xmlns:am3d="http://schemas.microsoft.com/office/drawing/2017/model3d" xmlns:o="urn:schemas-microsoft-com:office:office" xmlns:r="http://schemas.openxmlformats.org/officeDocument/2006/relationships" xmlns:m="http://schemas.openxmlformats.org/officeDocument/2006/math" xmlns:v="urn:schemas-microsoft-com:vml" xmlns:wp14="http://schemas.microsoft.com/office/word/2010/wordprocessingDrawing" xmlns:wp="http://schemas.openxmlformats.org/drawingml/2006/wordprocessingDrawing" xmlns:w10="urn:schemas-microsoft-com:office:word" xmlns:w="http://schemas.openxmlformats.org/wordprocessingml/2006/main" xmlns:w14="http://schemas.microsoft.com/office/word/2010/wordml" xmlns:w15="http://schemas.microsoft.com/office/word/2012/wordml" xmlns:w16cid="http://schemas.microsoft.com/office/word/2016/wordml/cid" xmlns:w16se="http://schemas.microsoft.com/office/word/2015/wordml/symex" xmlns:wpg="http://schemas.microsoft.com/office/word/2010/wordprocessingGroup" xmlns:wpi="http://schemas.microsoft.com/office/word/2010/wordprocessingInk" xmlns:wne="http://schemas.microsoft.com/office/word/2006/wordml" xmlns:wps="http://schemas.microsoft.com/office/word/2010/wordprocessingShape" mc:Ignorable="w14 w15 w16se w16cid wp14">
+<w:ftr xmlns:wpc="http://schemas.microsoft.com/office/word/2010/wordprocessingCanvas" xmlns:cx="http://schemas.microsoft.com/office/drawing/2014/chartex" xmlns:cx1="http://schemas.microsoft.com/office/drawing/2015/9/8/chartex" xmlns:mc="http://schemas.openxmlformats.org/markup-compatibility/2006" xmlns:o="urn:schemas-microsoft-com:office:office" xmlns:r="http://schemas.openxmlformats.org/officeDocument/2006/relationships" xmlns:m="http://schemas.openxmlformats.org/officeDocument/2006/math" xmlns:v="urn:schemas-microsoft-com:vml" xmlns:wp14="http://schemas.microsoft.com/office/word/2010/wordprocessingDrawing" xmlns:wp="http://schemas.openxmlformats.org/drawingml/2006/wordprocessingDrawing" xmlns:w10="urn:schemas-microsoft-com:office:word" xmlns:w="http://schemas.openxmlformats.org/wordprocessingml/2006/main" xmlns:w14="http://schemas.microsoft.com/office/word/2010/wordml" xmlns:w15="http://schemas.microsoft.com/office/word/2012/wordml" xmlns:w16se="http://schemas.microsoft.com/office/word/2015/wordml/symex" xmlns:wpg="http://schemas.microsoft.com/office/word/2010/wordprocessingGroup" xmlns:wpi="http://schemas.microsoft.com/office/word/2010/wordprocessingInk" xmlns:wne="http://schemas.microsoft.com/office/word/2006/wordml" xmlns:wps="http://schemas.microsoft.com/office/word/2010/wordprocessingShape" mc:Ignorable="w14 w15 w16se wp14">
   <w:sdt>
     <w:sdtPr>
       <w:id w:val="-38509875"/>
@@ -4417,7 +4361,7 @@
           <w:rPr>
             <w:noProof/>
           </w:rPr>
-          <w:t>2</w:t>
+          <w:t>5</w:t>
         </w:r>
         <w:r>
           <w:rPr>
@@ -4437,7 +4381,7 @@
 </file>
 
 <file path=word/footnotes.xml><?xml version="1.0" encoding="utf-8"?>
-<w:footnotes xmlns:wpc="http://schemas.microsoft.com/office/word/2010/wordprocessingCanvas" xmlns:cx="http://schemas.microsoft.com/office/drawing/2014/chartex" xmlns:cx1="http://schemas.microsoft.com/office/drawing/2015/9/8/chartex" xmlns:cx2="http://schemas.microsoft.com/office/drawing/2015/10/21/chartex" xmlns:cx3="http://schemas.microsoft.com/office/drawing/2016/5/9/chartex" xmlns:cx4="http://schemas.microsoft.com/office/drawing/2016/5/10/chartex" xmlns:cx5="http://schemas.microsoft.com/office/drawing/2016/5/11/chartex" xmlns:cx6="http://schemas.microsoft.com/office/drawing/2016/5/12/chartex" xmlns:cx7="http://schemas.microsoft.com/office/drawing/2016/5/13/chartex" xmlns:cx8="http://schemas.microsoft.com/office/drawing/2016/5/14/chartex" xmlns:mc="http://schemas.openxmlformats.org/markup-compatibility/2006" xmlns:aink="http://schemas.microsoft.com/office/drawing/2016/ink" xmlns:am3d="http://schemas.microsoft.com/office/drawing/2017/model3d" xmlns:o="urn:schemas-microsoft-com:office:office" xmlns:r="http://schemas.openxmlformats.org/officeDocument/2006/relationships" xmlns:m="http://schemas.openxmlformats.org/officeDocument/2006/math" xmlns:v="urn:schemas-microsoft-com:vml" xmlns:wp14="http://schemas.microsoft.com/office/word/2010/wordprocessingDrawing" xmlns:wp="http://schemas.openxmlformats.org/drawingml/2006/wordprocessingDrawing" xmlns:w10="urn:schemas-microsoft-com:office:word" xmlns:w="http://schemas.openxmlformats.org/wordprocessingml/2006/main" xmlns:w14="http://schemas.microsoft.com/office/word/2010/wordml" xmlns:w15="http://schemas.microsoft.com/office/word/2012/wordml" xmlns:w16cid="http://schemas.microsoft.com/office/word/2016/wordml/cid" xmlns:w16se="http://schemas.microsoft.com/office/word/2015/wordml/symex" xmlns:wpg="http://schemas.microsoft.com/office/word/2010/wordprocessingGroup" xmlns:wpi="http://schemas.microsoft.com/office/word/2010/wordprocessingInk" xmlns:wne="http://schemas.microsoft.com/office/word/2006/wordml" xmlns:wps="http://schemas.microsoft.com/office/word/2010/wordprocessingShape" mc:Ignorable="w14 w15 w16se w16cid wp14">
+<w:footnotes xmlns:wpc="http://schemas.microsoft.com/office/word/2010/wordprocessingCanvas" xmlns:cx="http://schemas.microsoft.com/office/drawing/2014/chartex" xmlns:cx1="http://schemas.microsoft.com/office/drawing/2015/9/8/chartex" xmlns:mc="http://schemas.openxmlformats.org/markup-compatibility/2006" xmlns:o="urn:schemas-microsoft-com:office:office" xmlns:r="http://schemas.openxmlformats.org/officeDocument/2006/relationships" xmlns:m="http://schemas.openxmlformats.org/officeDocument/2006/math" xmlns:v="urn:schemas-microsoft-com:vml" xmlns:wp14="http://schemas.microsoft.com/office/word/2010/wordprocessingDrawing" xmlns:wp="http://schemas.openxmlformats.org/drawingml/2006/wordprocessingDrawing" xmlns:w10="urn:schemas-microsoft-com:office:word" xmlns:w="http://schemas.openxmlformats.org/wordprocessingml/2006/main" xmlns:w14="http://schemas.microsoft.com/office/word/2010/wordml" xmlns:w15="http://schemas.microsoft.com/office/word/2012/wordml" xmlns:w16se="http://schemas.microsoft.com/office/word/2015/wordml/symex" xmlns:wpg="http://schemas.microsoft.com/office/word/2010/wordprocessingGroup" xmlns:wpi="http://schemas.microsoft.com/office/word/2010/wordprocessingInk" xmlns:wne="http://schemas.microsoft.com/office/word/2006/wordml" xmlns:wps="http://schemas.microsoft.com/office/word/2010/wordprocessingShape" mc:Ignorable="w14 w15 w16se wp14">
   <w:footnote w:type="separator" w:id="-1">
     <w:p>
       <w:pPr>
@@ -4462,7 +4406,7 @@
 </file>
 
 <file path=word/numbering.xml><?xml version="1.0" encoding="utf-8"?>
-<w:numbering xmlns:wpc="http://schemas.microsoft.com/office/word/2010/wordprocessingCanvas" xmlns:cx="http://schemas.microsoft.com/office/drawing/2014/chartex" xmlns:cx1="http://schemas.microsoft.com/office/drawing/2015/9/8/chartex" xmlns:cx2="http://schemas.microsoft.com/office/drawing/2015/10/21/chartex" xmlns:cx3="http://schemas.microsoft.com/office/drawing/2016/5/9/chartex" xmlns:cx4="http://schemas.microsoft.com/office/drawing/2016/5/10/chartex" xmlns:cx5="http://schemas.microsoft.com/office/drawing/2016/5/11/chartex" xmlns:cx6="http://schemas.microsoft.com/office/drawing/2016/5/12/chartex" xmlns:cx7="http://schemas.microsoft.com/office/drawing/2016/5/13/chartex" xmlns:cx8="http://schemas.microsoft.com/office/drawing/2016/5/14/chartex" xmlns:mc="http://schemas.openxmlformats.org/markup-compatibility/2006" xmlns:aink="http://schemas.microsoft.com/office/drawing/2016/ink" xmlns:am3d="http://schemas.microsoft.com/office/drawing/2017/model3d" xmlns:o="urn:schemas-microsoft-com:office:office" xmlns:r="http://schemas.openxmlformats.org/officeDocument/2006/relationships" xmlns:m="http://schemas.openxmlformats.org/officeDocument/2006/math" xmlns:v="urn:schemas-microsoft-com:vml" xmlns:wp14="http://schemas.microsoft.com/office/word/2010/wordprocessingDrawing" xmlns:wp="http://schemas.openxmlformats.org/drawingml/2006/wordprocessingDrawing" xmlns:w10="urn:schemas-microsoft-com:office:word" xmlns:w="http://schemas.openxmlformats.org/wordprocessingml/2006/main" xmlns:w14="http://schemas.microsoft.com/office/word/2010/wordml" xmlns:w15="http://schemas.microsoft.com/office/word/2012/wordml" xmlns:w16cid="http://schemas.microsoft.com/office/word/2016/wordml/cid" xmlns:w16se="http://schemas.microsoft.com/office/word/2015/wordml/symex" xmlns:wpg="http://schemas.microsoft.com/office/word/2010/wordprocessingGroup" xmlns:wpi="http://schemas.microsoft.com/office/word/2010/wordprocessingInk" xmlns:wne="http://schemas.microsoft.com/office/word/2006/wordml" xmlns:wps="http://schemas.microsoft.com/office/word/2010/wordprocessingShape" mc:Ignorable="w14 w15 w16se w16cid wp14">
+<w:numbering xmlns:wpc="http://schemas.microsoft.com/office/word/2010/wordprocessingCanvas" xmlns:cx="http://schemas.microsoft.com/office/drawing/2014/chartex" xmlns:cx1="http://schemas.microsoft.com/office/drawing/2015/9/8/chartex" xmlns:mc="http://schemas.openxmlformats.org/markup-compatibility/2006" xmlns:o="urn:schemas-microsoft-com:office:office" xmlns:r="http://schemas.openxmlformats.org/officeDocument/2006/relationships" xmlns:m="http://schemas.openxmlformats.org/officeDocument/2006/math" xmlns:v="urn:schemas-microsoft-com:vml" xmlns:wp14="http://schemas.microsoft.com/office/word/2010/wordprocessingDrawing" xmlns:wp="http://schemas.openxmlformats.org/drawingml/2006/wordprocessingDrawing" xmlns:w10="urn:schemas-microsoft-com:office:word" xmlns:w="http://schemas.openxmlformats.org/wordprocessingml/2006/main" xmlns:w14="http://schemas.microsoft.com/office/word/2010/wordml" xmlns:w15="http://schemas.microsoft.com/office/word/2012/wordml" xmlns:w16se="http://schemas.microsoft.com/office/word/2015/wordml/symex" xmlns:wpg="http://schemas.microsoft.com/office/word/2010/wordprocessingGroup" xmlns:wpi="http://schemas.microsoft.com/office/word/2010/wordprocessingInk" xmlns:wne="http://schemas.microsoft.com/office/word/2006/wordml" xmlns:wps="http://schemas.microsoft.com/office/word/2010/wordprocessingShape" mc:Ignorable="w14 w15 w16se wp14">
   <w:abstractNum w:abstractNumId="0" w15:restartNumberingAfterBreak="0">
     <w:nsid w:val="7DD23258"/>
     <w:multiLevelType w:val="multilevel"/>
@@ -4601,7 +4545,7 @@
 </file>
 
 <file path=word/styles.xml><?xml version="1.0" encoding="utf-8"?>
-<w:styles xmlns:mc="http://schemas.openxmlformats.org/markup-compatibility/2006" xmlns:r="http://schemas.openxmlformats.org/officeDocument/2006/relationships" xmlns:w="http://schemas.openxmlformats.org/wordprocessingml/2006/main" xmlns:w14="http://schemas.microsoft.com/office/word/2010/wordml" xmlns:w15="http://schemas.microsoft.com/office/word/2012/wordml" xmlns:w16cid="http://schemas.microsoft.com/office/word/2016/wordml/cid" xmlns:w16se="http://schemas.microsoft.com/office/word/2015/wordml/symex" mc:Ignorable="w14 w15 w16se w16cid">
+<w:styles xmlns:mc="http://schemas.openxmlformats.org/markup-compatibility/2006" xmlns:r="http://schemas.openxmlformats.org/officeDocument/2006/relationships" xmlns:w="http://schemas.openxmlformats.org/wordprocessingml/2006/main" xmlns:w14="http://schemas.microsoft.com/office/word/2010/wordml" xmlns:w15="http://schemas.microsoft.com/office/word/2012/wordml" xmlns:w16se="http://schemas.microsoft.com/office/word/2015/wordml/symex" mc:Ignorable="w14 w15 w16se">
   <w:docDefaults>
     <w:rPrDefault>
       <w:rPr>
@@ -4617,7 +4561,7 @@
       </w:pPr>
     </w:pPrDefault>
   </w:docDefaults>
-  <w:latentStyles w:defLockedState="0" w:defUIPriority="99" w:defSemiHidden="0" w:defUnhideWhenUsed="0" w:defQFormat="0" w:count="376">
+  <w:latentStyles w:defLockedState="0" w:defUIPriority="99" w:defSemiHidden="0" w:defUnhideWhenUsed="0" w:defQFormat="0" w:count="371">
     <w:lsdException w:name="Normal" w:uiPriority="0" w:qFormat="1"/>
     <w:lsdException w:name="heading 1" w:uiPriority="9" w:qFormat="1"/>
     <w:lsdException w:name="heading 2" w:semiHidden="1" w:uiPriority="9" w:unhideWhenUsed="1" w:qFormat="1"/>
@@ -4989,11 +4933,6 @@
     <w:lsdException w:name="List Table 5 Dark Accent 6" w:uiPriority="50"/>
     <w:lsdException w:name="List Table 6 Colorful Accent 6" w:uiPriority="51"/>
     <w:lsdException w:name="List Table 7 Colorful Accent 6" w:uiPriority="52"/>
-    <w:lsdException w:name="Mention" w:semiHidden="1" w:unhideWhenUsed="1"/>
-    <w:lsdException w:name="Smart Hyperlink" w:semiHidden="1" w:unhideWhenUsed="1"/>
-    <w:lsdException w:name="Hashtag" w:semiHidden="1" w:unhideWhenUsed="1"/>
-    <w:lsdException w:name="Unresolved Mention" w:semiHidden="1" w:unhideWhenUsed="1"/>
-    <w:lsdException w:name="Smart Link" w:semiHidden="1" w:unhideWhenUsed="1"/>
   </w:latentStyles>
   <w:style w:type="paragraph" w:default="1" w:styleId="Normal">
     <w:name w:val="Normal"/>
@@ -5607,7 +5546,7 @@
 </file>
 
 <file path=customXml/itemProps1.xml><?xml version="1.0" encoding="utf-8"?>
-<ds:datastoreItem xmlns:ds="http://schemas.openxmlformats.org/officeDocument/2006/customXml" ds:itemID="{24B73430-FDD1-4826-A76C-468DA2E1C267}">
+<ds:datastoreItem xmlns:ds="http://schemas.openxmlformats.org/officeDocument/2006/customXml" ds:itemID="{94538514-E121-4810-9662-F6CF4F19D90F}">
   <ds:schemaRefs>
     <ds:schemaRef ds:uri="http://schemas.openxmlformats.org/officeDocument/2006/bibliography"/>
   </ds:schemaRefs>

</xml_diff>